<commit_message>
Fixes after review. Final version!!
</commit_message>
<xml_diff>
--- a/ВычМат_лаб1.docx
+++ b/ВычМат_лаб1.docx
@@ -130,15 +130,66 @@
       <w:pPr>
         <w:pStyle w:val="3"/>
         <w:jc w:val="center"/>
-      </w:pPr>
-      <w:r>
         <w:rPr>
           <w:rFonts w:ascii="Times New Roman" w:eastAsia="Times New Roman" w:hAnsi="Times New Roman" w:cs="Times New Roman"/>
           <w:color w:val="4472C4" w:themeColor="accent1"/>
           <w:sz w:val="28"/>
           <w:szCs w:val="28"/>
         </w:rPr>
-        <w:t>по дисциплине “ Вычислительная математика”</w:t>
+      </w:pPr>
+      <w:r>
+        <w:rPr>
+          <w:rFonts w:ascii="Times New Roman" w:eastAsia="Times New Roman" w:hAnsi="Times New Roman" w:cs="Times New Roman"/>
+          <w:color w:val="4472C4" w:themeColor="accent1"/>
+          <w:sz w:val="28"/>
+          <w:szCs w:val="28"/>
+        </w:rPr>
+        <w:t>по дисциплине “Вычислительная математика”</w:t>
+      </w:r>
+    </w:p>
+    <w:p/>
+    <w:p>
+      <w:pPr>
+        <w:jc w:val="center"/>
+        <w:rPr>
+          <w:lang w:val="en-US"/>
+        </w:rPr>
+      </w:pPr>
+      <w:r>
+        <w:rPr>
+          <w:rFonts w:ascii="Times New Roman" w:eastAsia="Times New Roman" w:hAnsi="Times New Roman" w:cs="Times New Roman"/>
+          <w:color w:val="4472C4" w:themeColor="accent1"/>
+          <w:sz w:val="28"/>
+          <w:szCs w:val="28"/>
+        </w:rPr>
+        <w:t xml:space="preserve">по теме </w:t>
+      </w:r>
+      <w:r>
+        <w:rPr>
+          <w:rFonts w:ascii="Times New Roman" w:eastAsia="Times New Roman" w:hAnsi="Times New Roman" w:cs="Times New Roman"/>
+          <w:color w:val="4472C4" w:themeColor="accent1"/>
+          <w:sz w:val="28"/>
+          <w:szCs w:val="28"/>
+        </w:rPr>
+        <w:t>“</w:t>
+      </w:r>
+      <w:r>
+        <w:rPr>
+          <w:rFonts w:ascii="Times New Roman" w:eastAsia="Times New Roman" w:hAnsi="Times New Roman" w:cs="Times New Roman"/>
+          <w:color w:val="4472C4" w:themeColor="accent1"/>
+          <w:sz w:val="28"/>
+          <w:szCs w:val="28"/>
+        </w:rPr>
+        <w:t>Решение системы линейных уравнений</w:t>
+      </w:r>
+      <w:r>
+        <w:rPr>
+          <w:rFonts w:ascii="Times New Roman" w:eastAsia="Times New Roman" w:hAnsi="Times New Roman" w:cs="Times New Roman"/>
+          <w:color w:val="4472C4" w:themeColor="accent1"/>
+          <w:sz w:val="28"/>
+          <w:szCs w:val="28"/>
+        </w:rPr>
+        <w:t>”</w:t>
       </w:r>
     </w:p>
     <w:p/>
@@ -252,28 +303,6 @@
         </w:rPr>
         <w:t>Преподаватель: Малышева Татьяна Алексеевна</w:t>
       </w:r>
-    </w:p>
-    <w:p>
-      <w:pPr>
-        <w:spacing w:line="276" w:lineRule="auto"/>
-        <w:rPr>
-          <w:rFonts w:ascii="Times New Roman" w:eastAsia="Times New Roman" w:hAnsi="Times New Roman" w:cs="Times New Roman"/>
-          <w:color w:val="4472C4" w:themeColor="accent1"/>
-          <w:sz w:val="28"/>
-          <w:szCs w:val="28"/>
-        </w:rPr>
-      </w:pPr>
-    </w:p>
-    <w:p>
-      <w:pPr>
-        <w:spacing w:line="276" w:lineRule="auto"/>
-        <w:rPr>
-          <w:rFonts w:ascii="Times New Roman" w:eastAsia="Times New Roman" w:hAnsi="Times New Roman" w:cs="Times New Roman"/>
-          <w:color w:val="4472C4" w:themeColor="accent1"/>
-          <w:sz w:val="28"/>
-          <w:szCs w:val="28"/>
-        </w:rPr>
-      </w:pPr>
     </w:p>
     <w:p>
       <w:pPr>
@@ -963,6 +992,42 @@
           <w:lang w:val="en-US"/>
         </w:rPr>
         <w:br/>
+        <w:t xml:space="preserve">    private int </w:t>
+      </w:r>
+      <w:r>
+        <w:rPr>
+          <w:color w:val="9876AA"/>
+          <w:lang w:val="en-US"/>
+        </w:rPr>
+        <w:t xml:space="preserve">strict </w:t>
+      </w:r>
+      <w:r>
+        <w:rPr>
+          <w:color w:val="A9B7C6"/>
+          <w:lang w:val="en-US"/>
+        </w:rPr>
+        <w:t xml:space="preserve">= </w:t>
+      </w:r>
+      <w:r>
+        <w:rPr>
+          <w:color w:val="6897BB"/>
+          <w:lang w:val="en-US"/>
+        </w:rPr>
+        <w:t>0</w:t>
+      </w:r>
+      <w:r>
+        <w:rPr>
+          <w:color w:val="CC7832"/>
+          <w:lang w:val="en-US"/>
+        </w:rPr>
+        <w:t>;</w:t>
+      </w:r>
+      <w:r>
+        <w:rPr>
+          <w:color w:val="CC7832"/>
+          <w:lang w:val="en-US"/>
+        </w:rPr>
+        <w:br/>
       </w:r>
       <w:r>
         <w:rPr>
@@ -1158,22 +1223,102 @@
           <w:color w:val="CC7832"/>
           <w:lang w:val="en-US"/>
         </w:rPr>
-        <w:t xml:space="preserve">if </w:t>
-      </w:r>
-      <w:r>
-        <w:rPr>
-          <w:color w:val="A9B7C6"/>
-          <w:lang w:val="en-US"/>
-        </w:rPr>
-        <w:t>(checkAndMakeDiagonalDomination()) {</w:t>
-      </w:r>
-      <w:r>
-        <w:rPr>
-          <w:color w:val="A9B7C6"/>
-          <w:lang w:val="en-US"/>
-        </w:rPr>
-        <w:br/>
-        <w:t xml:space="preserve">            System.</w:t>
+        <w:t xml:space="preserve">int </w:t>
+      </w:r>
+      <w:r>
+        <w:rPr>
+          <w:color w:val="A9B7C6"/>
+          <w:lang w:val="en-US"/>
+        </w:rPr>
+        <w:t xml:space="preserve">iterations = </w:t>
+      </w:r>
+      <w:r>
+        <w:rPr>
+          <w:color w:val="6897BB"/>
+          <w:lang w:val="en-US"/>
+        </w:rPr>
+        <w:t>100</w:t>
+      </w:r>
+      <w:r>
+        <w:rPr>
+          <w:color w:val="CC7832"/>
+          <w:lang w:val="en-US"/>
+        </w:rPr>
+        <w:t>;</w:t>
+      </w:r>
+      <w:r>
+        <w:rPr>
+          <w:color w:val="CC7832"/>
+          <w:lang w:val="en-US"/>
+        </w:rPr>
+        <w:br/>
+        <w:t xml:space="preserve">        boolean </w:t>
+      </w:r>
+      <w:r>
+        <w:rPr>
+          <w:color w:val="A9B7C6"/>
+          <w:lang w:val="en-US"/>
+        </w:rPr>
+        <w:t>diag = checkAndMakeDiagonalDomination()</w:t>
+      </w:r>
+      <w:r>
+        <w:rPr>
+          <w:color w:val="CC7832"/>
+          <w:lang w:val="en-US"/>
+        </w:rPr>
+        <w:t>;</w:t>
+      </w:r>
+      <w:r>
+        <w:rPr>
+          <w:color w:val="CC7832"/>
+          <w:lang w:val="en-US"/>
+        </w:rPr>
+        <w:br/>
+        <w:t xml:space="preserve">        if </w:t>
+      </w:r>
+      <w:r>
+        <w:rPr>
+          <w:color w:val="A9B7C6"/>
+          <w:lang w:val="en-US"/>
+        </w:rPr>
+        <w:t>(diag) {</w:t>
+      </w:r>
+      <w:r>
+        <w:rPr>
+          <w:color w:val="A9B7C6"/>
+          <w:lang w:val="en-US"/>
+        </w:rPr>
+        <w:br/>
+        <w:t xml:space="preserve">            iterations = </w:t>
+      </w:r>
+      <w:r>
+        <w:rPr>
+          <w:color w:val="6897BB"/>
+          <w:lang w:val="en-US"/>
+        </w:rPr>
+        <w:t>10000000</w:t>
+      </w:r>
+      <w:r>
+        <w:rPr>
+          <w:color w:val="CC7832"/>
+          <w:lang w:val="en-US"/>
+        </w:rPr>
+        <w:t>;</w:t>
+      </w:r>
+      <w:r>
+        <w:rPr>
+          <w:color w:val="CC7832"/>
+          <w:lang w:val="en-US"/>
+        </w:rPr>
+        <w:br/>
+        <w:t xml:space="preserve">            </w:t>
+      </w:r>
+      <w:r>
+        <w:rPr>
+          <w:color w:val="A9B7C6"/>
+          <w:lang w:val="en-US"/>
+        </w:rPr>
+        <w:t>System.</w:t>
       </w:r>
       <w:r>
         <w:rPr>
@@ -1381,409 +1526,170 @@
           <w:lang w:val="en-US"/>
         </w:rPr>
         <w:br/>
-      </w:r>
-      <w:r>
-        <w:rPr>
-          <w:color w:val="CC7832"/>
-          <w:lang w:val="en-US"/>
-        </w:rPr>
-        <w:br/>
-        <w:t xml:space="preserve">            </w:t>
-      </w:r>
-      <w:r>
-        <w:rPr>
-          <w:color w:val="A9B7C6"/>
-          <w:lang w:val="en-US"/>
-        </w:rPr>
-        <w:t>getDiagonalElements()</w:t>
-      </w:r>
-      <w:r>
-        <w:rPr>
-          <w:color w:val="CC7832"/>
-          <w:lang w:val="en-US"/>
-        </w:rPr>
-        <w:t>;</w:t>
-      </w:r>
-      <w:r>
-        <w:rPr>
-          <w:color w:val="CC7832"/>
-          <w:lang w:val="en-US"/>
-        </w:rPr>
-        <w:br/>
-      </w:r>
-      <w:r>
-        <w:rPr>
-          <w:color w:val="CC7832"/>
-          <w:lang w:val="en-US"/>
-        </w:rPr>
-        <w:br/>
-        <w:t xml:space="preserve">            double</w:t>
-      </w:r>
-      <w:r>
-        <w:rPr>
-          <w:color w:val="A9B7C6"/>
-          <w:lang w:val="en-US"/>
-        </w:rPr>
-        <w:t xml:space="preserve">[] approximation = </w:t>
-      </w:r>
-      <w:r>
-        <w:rPr>
-          <w:color w:val="CC7832"/>
-          <w:lang w:val="en-US"/>
-        </w:rPr>
-        <w:t>new double</w:t>
-      </w:r>
-      <w:r>
-        <w:rPr>
-          <w:color w:val="A9B7C6"/>
-          <w:lang w:val="en-US"/>
-        </w:rPr>
-        <w:t>[</w:t>
-      </w:r>
-      <w:r>
-        <w:rPr>
-          <w:color w:val="9876AA"/>
-          <w:lang w:val="en-US"/>
-        </w:rPr>
-        <w:t>size</w:t>
-      </w:r>
-      <w:r>
-        <w:rPr>
-          <w:color w:val="A9B7C6"/>
-          <w:lang w:val="en-US"/>
-        </w:rPr>
-        <w:t>]</w:t>
-      </w:r>
-      <w:r>
-        <w:rPr>
-          <w:color w:val="CC7832"/>
-          <w:lang w:val="en-US"/>
-        </w:rPr>
-        <w:t>;</w:t>
-      </w:r>
-      <w:r>
-        <w:rPr>
-          <w:color w:val="CC7832"/>
-          <w:lang w:val="en-US"/>
-        </w:rPr>
-        <w:br/>
-        <w:t xml:space="preserve">            for </w:t>
-      </w:r>
-      <w:r>
-        <w:rPr>
-          <w:color w:val="A9B7C6"/>
-          <w:lang w:val="en-US"/>
-        </w:rPr>
-        <w:t>(</w:t>
-      </w:r>
-      <w:r>
-        <w:rPr>
-          <w:color w:val="CC7832"/>
-          <w:lang w:val="en-US"/>
-        </w:rPr>
-        <w:t xml:space="preserve">int </w:t>
-      </w:r>
-      <w:r>
-        <w:rPr>
-          <w:color w:val="A9B7C6"/>
-          <w:lang w:val="en-US"/>
-        </w:rPr>
-        <w:t xml:space="preserve">i = </w:t>
-      </w:r>
-      <w:r>
-        <w:rPr>
-          <w:color w:val="6897BB"/>
-          <w:lang w:val="en-US"/>
-        </w:rPr>
-        <w:t>0</w:t>
-      </w:r>
-      <w:r>
-        <w:rPr>
-          <w:color w:val="CC7832"/>
-          <w:lang w:val="en-US"/>
-        </w:rPr>
-        <w:t xml:space="preserve">; </w:t>
-      </w:r>
-      <w:r>
-        <w:rPr>
-          <w:color w:val="A9B7C6"/>
-          <w:lang w:val="en-US"/>
-        </w:rPr>
-        <w:t xml:space="preserve">i &lt; </w:t>
-      </w:r>
-      <w:r>
-        <w:rPr>
-          <w:color w:val="9876AA"/>
-          <w:lang w:val="en-US"/>
-        </w:rPr>
-        <w:t>size</w:t>
-      </w:r>
-      <w:r>
-        <w:rPr>
-          <w:color w:val="CC7832"/>
-          <w:lang w:val="en-US"/>
-        </w:rPr>
-        <w:t xml:space="preserve">; </w:t>
-      </w:r>
-      <w:r>
-        <w:rPr>
-          <w:color w:val="A9B7C6"/>
-          <w:lang w:val="en-US"/>
-        </w:rPr>
-        <w:t>i++) {</w:t>
-      </w:r>
-      <w:r>
-        <w:rPr>
-          <w:color w:val="A9B7C6"/>
-          <w:lang w:val="en-US"/>
-        </w:rPr>
-        <w:br/>
-        <w:t xml:space="preserve">                approximation[i] = </w:t>
-      </w:r>
-      <w:r>
-        <w:rPr>
-          <w:color w:val="9876AA"/>
-          <w:lang w:val="en-US"/>
-        </w:rPr>
-        <w:t>elements</w:t>
-      </w:r>
-      <w:r>
-        <w:rPr>
-          <w:color w:val="A9B7C6"/>
-          <w:lang w:val="en-US"/>
-        </w:rPr>
-        <w:t>[i][</w:t>
-      </w:r>
-      <w:r>
-        <w:rPr>
-          <w:color w:val="9876AA"/>
-          <w:lang w:val="en-US"/>
-        </w:rPr>
-        <w:t>size</w:t>
-      </w:r>
-      <w:r>
-        <w:rPr>
-          <w:color w:val="A9B7C6"/>
-          <w:lang w:val="en-US"/>
-        </w:rPr>
-        <w:t>]</w:t>
-      </w:r>
-      <w:r>
-        <w:rPr>
-          <w:color w:val="CC7832"/>
-          <w:lang w:val="en-US"/>
-        </w:rPr>
-        <w:t>;</w:t>
-      </w:r>
-      <w:r>
-        <w:rPr>
-          <w:color w:val="CC7832"/>
-          <w:lang w:val="en-US"/>
-        </w:rPr>
-        <w:br/>
-        <w:t xml:space="preserve">            </w:t>
-      </w:r>
-      <w:r>
-        <w:rPr>
-          <w:color w:val="A9B7C6"/>
-          <w:lang w:val="en-US"/>
-        </w:rPr>
-        <w:t>}</w:t>
-      </w:r>
-      <w:r>
-        <w:rPr>
-          <w:color w:val="A9B7C6"/>
-          <w:lang w:val="en-US"/>
-        </w:rPr>
-        <w:br/>
-      </w:r>
-      <w:r>
-        <w:rPr>
-          <w:color w:val="A9B7C6"/>
-          <w:lang w:val="en-US"/>
-        </w:rPr>
-        <w:br/>
-        <w:t xml:space="preserve">            </w:t>
-      </w:r>
-      <w:r>
-        <w:rPr>
-          <w:color w:val="CC7832"/>
-          <w:lang w:val="en-US"/>
-        </w:rPr>
-        <w:t>double</w:t>
-      </w:r>
-      <w:r>
-        <w:rPr>
-          <w:color w:val="A9B7C6"/>
-          <w:lang w:val="en-US"/>
-        </w:rPr>
-        <w:t xml:space="preserve">[] newApproximation = </w:t>
-      </w:r>
-      <w:r>
-        <w:rPr>
-          <w:color w:val="CC7832"/>
-          <w:lang w:val="en-US"/>
-        </w:rPr>
-        <w:t>new double</w:t>
-      </w:r>
-      <w:r>
-        <w:rPr>
-          <w:color w:val="A9B7C6"/>
-          <w:lang w:val="en-US"/>
-        </w:rPr>
-        <w:t>[</w:t>
-      </w:r>
-      <w:r>
-        <w:rPr>
-          <w:color w:val="9876AA"/>
-          <w:lang w:val="en-US"/>
-        </w:rPr>
-        <w:t>size</w:t>
-      </w:r>
-      <w:r>
-        <w:rPr>
-          <w:color w:val="A9B7C6"/>
-          <w:lang w:val="en-US"/>
-        </w:rPr>
-        <w:t>]</w:t>
-      </w:r>
-      <w:r>
-        <w:rPr>
-          <w:color w:val="CC7832"/>
-          <w:lang w:val="en-US"/>
-        </w:rPr>
-        <w:t>;</w:t>
-      </w:r>
-      <w:r>
-        <w:rPr>
-          <w:color w:val="CC7832"/>
-          <w:lang w:val="en-US"/>
-        </w:rPr>
-        <w:br/>
-        <w:t xml:space="preserve">            double </w:t>
-      </w:r>
-      <w:r>
-        <w:rPr>
-          <w:color w:val="A9B7C6"/>
-          <w:lang w:val="en-US"/>
-        </w:rPr>
-        <w:t xml:space="preserve">inaccuracy = </w:t>
-      </w:r>
-      <w:r>
-        <w:rPr>
-          <w:color w:val="6897BB"/>
-          <w:lang w:val="en-US"/>
-        </w:rPr>
-        <w:t>0</w:t>
-      </w:r>
-      <w:r>
-        <w:rPr>
-          <w:color w:val="CC7832"/>
-          <w:lang w:val="en-US"/>
-        </w:rPr>
-        <w:t>;</w:t>
-      </w:r>
-      <w:r>
-        <w:rPr>
-          <w:color w:val="CC7832"/>
-          <w:lang w:val="en-US"/>
-        </w:rPr>
-        <w:br/>
-      </w:r>
-      <w:r>
-        <w:rPr>
-          <w:color w:val="CC7832"/>
-          <w:lang w:val="en-US"/>
-        </w:rPr>
-        <w:br/>
-        <w:t xml:space="preserve">            int </w:t>
-      </w:r>
-      <w:r>
-        <w:rPr>
-          <w:color w:val="A9B7C6"/>
-          <w:lang w:val="en-US"/>
-        </w:rPr>
-        <w:t xml:space="preserve">cnt = </w:t>
-      </w:r>
-      <w:r>
-        <w:rPr>
-          <w:color w:val="6897BB"/>
-          <w:lang w:val="en-US"/>
-        </w:rPr>
-        <w:t>0</w:t>
-      </w:r>
-      <w:r>
-        <w:rPr>
-          <w:color w:val="CC7832"/>
-          <w:lang w:val="en-US"/>
-        </w:rPr>
-        <w:t>;</w:t>
-      </w:r>
-      <w:r>
-        <w:rPr>
-          <w:color w:val="CC7832"/>
-          <w:lang w:val="en-US"/>
-        </w:rPr>
-        <w:br/>
-      </w:r>
-      <w:r>
-        <w:rPr>
-          <w:color w:val="CC7832"/>
-          <w:lang w:val="en-US"/>
-        </w:rPr>
-        <w:br/>
-        <w:t xml:space="preserve">            </w:t>
-      </w:r>
-      <w:r>
-        <w:rPr>
-          <w:color w:val="A9B7C6"/>
-          <w:lang w:val="en-US"/>
-        </w:rPr>
-        <w:t>PrettyPrinter.</w:t>
+        <w:t xml:space="preserve">        </w:t>
+      </w:r>
+      <w:r>
+        <w:rPr>
+          <w:color w:val="A9B7C6"/>
+          <w:lang w:val="en-US"/>
+        </w:rPr>
+        <w:t xml:space="preserve">} </w:t>
+      </w:r>
+      <w:r>
+        <w:rPr>
+          <w:color w:val="CC7832"/>
+          <w:lang w:val="en-US"/>
+        </w:rPr>
+        <w:t xml:space="preserve">else </w:t>
+      </w:r>
+      <w:r>
+        <w:rPr>
+          <w:color w:val="A9B7C6"/>
+          <w:lang w:val="en-US"/>
+        </w:rPr>
+        <w:t>{</w:t>
+      </w:r>
+      <w:r>
+        <w:rPr>
+          <w:color w:val="A9B7C6"/>
+          <w:lang w:val="en-US"/>
+        </w:rPr>
+        <w:br/>
+        <w:t xml:space="preserve">            System.</w:t>
       </w:r>
       <w:r>
         <w:rPr>
           <w:i/>
           <w:iCs/>
-          <w:color w:val="A9B7C6"/>
-          <w:lang w:val="en-US"/>
-        </w:rPr>
-        <w:t>printRow</w:t>
-      </w:r>
-      <w:r>
-        <w:rPr>
-          <w:color w:val="A9B7C6"/>
-          <w:lang w:val="en-US"/>
-        </w:rPr>
-        <w:t>(cnt++</w:t>
-      </w:r>
-      <w:r>
-        <w:rPr>
-          <w:color w:val="CC7832"/>
+          <w:color w:val="9876AA"/>
+          <w:lang w:val="en-US"/>
+        </w:rPr>
+        <w:t>out</w:t>
+      </w:r>
+      <w:r>
+        <w:rPr>
+          <w:color w:val="A9B7C6"/>
+          <w:lang w:val="en-US"/>
+        </w:rPr>
+        <w:t>.println(</w:t>
+      </w:r>
+      <w:r>
+        <w:rPr>
+          <w:color w:val="6A8759"/>
+          <w:lang w:val="en-US"/>
+        </w:rPr>
+        <w:t>"</w:t>
+      </w:r>
+      <w:r>
+        <w:rPr>
+          <w:color w:val="6A8759"/>
+        </w:rPr>
+        <w:t>Диагональное</w:t>
+      </w:r>
+      <w:r>
+        <w:rPr>
+          <w:color w:val="6A8759"/>
+          <w:lang w:val="en-US"/>
+        </w:rPr>
+        <w:t xml:space="preserve"> </w:t>
+      </w:r>
+      <w:r>
+        <w:rPr>
+          <w:color w:val="6A8759"/>
+        </w:rPr>
+        <w:t>преобладание</w:t>
+      </w:r>
+      <w:r>
+        <w:rPr>
+          <w:color w:val="6A8759"/>
+          <w:lang w:val="en-US"/>
+        </w:rPr>
+        <w:t xml:space="preserve"> </w:t>
+      </w:r>
+      <w:r>
+        <w:rPr>
+          <w:color w:val="6A8759"/>
+        </w:rPr>
+        <w:t>не</w:t>
+      </w:r>
+      <w:r>
+        <w:rPr>
+          <w:color w:val="6A8759"/>
+          <w:lang w:val="en-US"/>
+        </w:rPr>
+        <w:t xml:space="preserve"> </w:t>
+      </w:r>
+      <w:r>
+        <w:rPr>
+          <w:color w:val="6A8759"/>
+        </w:rPr>
+        <w:t>выполнено</w:t>
+      </w:r>
+      <w:r>
+        <w:rPr>
+          <w:color w:val="6A8759"/>
           <w:lang w:val="en-US"/>
         </w:rPr>
         <w:t xml:space="preserve">, </w:t>
       </w:r>
       <w:r>
         <w:rPr>
-          <w:color w:val="A9B7C6"/>
-          <w:lang w:val="en-US"/>
-        </w:rPr>
-        <w:t>approximation</w:t>
-      </w:r>
-      <w:r>
-        <w:rPr>
-          <w:color w:val="CC7832"/>
-          <w:lang w:val="en-US"/>
-        </w:rPr>
-        <w:t xml:space="preserve">, </w:t>
-      </w:r>
-      <w:r>
-        <w:rPr>
-          <w:color w:val="A9B7C6"/>
-          <w:lang w:val="en-US"/>
-        </w:rPr>
-        <w:t>inaccuracy)</w:t>
+          <w:color w:val="6A8759"/>
+        </w:rPr>
+        <w:t>проверим</w:t>
+      </w:r>
+      <w:r>
+        <w:rPr>
+          <w:color w:val="6A8759"/>
+          <w:lang w:val="en-US"/>
+        </w:rPr>
+        <w:t xml:space="preserve"> </w:t>
+      </w:r>
+      <w:r>
+        <w:rPr>
+          <w:color w:val="6A8759"/>
+        </w:rPr>
+        <w:t>сходимость</w:t>
+      </w:r>
+      <w:r>
+        <w:rPr>
+          <w:color w:val="6A8759"/>
+          <w:lang w:val="en-US"/>
+        </w:rPr>
+        <w:t xml:space="preserve"> (</w:t>
+      </w:r>
+      <w:r>
+        <w:rPr>
+          <w:color w:val="6A8759"/>
+        </w:rPr>
+        <w:t>до</w:t>
+      </w:r>
+      <w:r>
+        <w:rPr>
+          <w:color w:val="6A8759"/>
+          <w:lang w:val="en-US"/>
+        </w:rPr>
+        <w:t xml:space="preserve"> 100 </w:t>
+      </w:r>
+      <w:r>
+        <w:rPr>
+          <w:color w:val="6A8759"/>
+        </w:rPr>
+        <w:t>итераций</w:t>
+      </w:r>
+      <w:r>
+        <w:rPr>
+          <w:color w:val="6A8759"/>
+          <w:lang w:val="en-US"/>
+        </w:rPr>
+        <w:t>):"</w:t>
+      </w:r>
+      <w:r>
+        <w:rPr>
+          <w:color w:val="A9B7C6"/>
+          <w:lang w:val="en-US"/>
+        </w:rPr>
+        <w:t>)</w:t>
       </w:r>
       <w:r>
         <w:rPr>
@@ -1798,7 +1704,101 @@
           <w:lang w:val="en-US"/>
         </w:rPr>
         <w:br/>
-        <w:t xml:space="preserve">            while </w:t>
+        <w:t xml:space="preserve">        </w:t>
+      </w:r>
+      <w:r>
+        <w:rPr>
+          <w:color w:val="A9B7C6"/>
+          <w:lang w:val="en-US"/>
+        </w:rPr>
+        <w:t>}</w:t>
+      </w:r>
+      <w:r>
+        <w:rPr>
+          <w:color w:val="A9B7C6"/>
+          <w:lang w:val="en-US"/>
+        </w:rPr>
+        <w:br/>
+      </w:r>
+      <w:r>
+        <w:rPr>
+          <w:color w:val="A9B7C6"/>
+          <w:lang w:val="en-US"/>
+        </w:rPr>
+        <w:br/>
+        <w:t xml:space="preserve">        getDiagonalElements()</w:t>
+      </w:r>
+      <w:r>
+        <w:rPr>
+          <w:color w:val="CC7832"/>
+          <w:lang w:val="en-US"/>
+        </w:rPr>
+        <w:t>;</w:t>
+      </w:r>
+      <w:r>
+        <w:rPr>
+          <w:color w:val="CC7832"/>
+          <w:lang w:val="en-US"/>
+        </w:rPr>
+        <w:br/>
+      </w:r>
+      <w:r>
+        <w:rPr>
+          <w:color w:val="CC7832"/>
+          <w:lang w:val="en-US"/>
+        </w:rPr>
+        <w:br/>
+        <w:t xml:space="preserve">        double</w:t>
+      </w:r>
+      <w:r>
+        <w:rPr>
+          <w:color w:val="A9B7C6"/>
+          <w:lang w:val="en-US"/>
+        </w:rPr>
+        <w:t xml:space="preserve">[] approximation = </w:t>
+      </w:r>
+      <w:r>
+        <w:rPr>
+          <w:color w:val="CC7832"/>
+          <w:lang w:val="en-US"/>
+        </w:rPr>
+        <w:t>new double</w:t>
+      </w:r>
+      <w:r>
+        <w:rPr>
+          <w:color w:val="A9B7C6"/>
+          <w:lang w:val="en-US"/>
+        </w:rPr>
+        <w:t>[</w:t>
+      </w:r>
+      <w:r>
+        <w:rPr>
+          <w:color w:val="9876AA"/>
+          <w:lang w:val="en-US"/>
+        </w:rPr>
+        <w:t>size</w:t>
+      </w:r>
+      <w:r>
+        <w:rPr>
+          <w:color w:val="A9B7C6"/>
+          <w:lang w:val="en-US"/>
+        </w:rPr>
+        <w:t>]</w:t>
+      </w:r>
+      <w:r>
+        <w:rPr>
+          <w:color w:val="CC7832"/>
+          <w:lang w:val="en-US"/>
+        </w:rPr>
+        <w:t>;</w:t>
+      </w:r>
+      <w:r>
+        <w:rPr>
+          <w:color w:val="CC7832"/>
+          <w:lang w:val="en-US"/>
+        </w:rPr>
+        <w:br/>
+        <w:t xml:space="preserve">        for </w:t>
       </w:r>
       <w:r>
         <w:rPr>
@@ -1812,42 +1812,6 @@
           <w:color w:val="CC7832"/>
           <w:lang w:val="en-US"/>
         </w:rPr>
-        <w:t>true</w:t>
-      </w:r>
-      <w:r>
-        <w:rPr>
-          <w:color w:val="A9B7C6"/>
-          <w:lang w:val="en-US"/>
-        </w:rPr>
-        <w:t>) {</w:t>
-      </w:r>
-      <w:r>
-        <w:rPr>
-          <w:color w:val="A9B7C6"/>
-          <w:lang w:val="en-US"/>
-        </w:rPr>
-        <w:br/>
-        <w:t xml:space="preserve">                </w:t>
-      </w:r>
-      <w:r>
-        <w:rPr>
-          <w:color w:val="CC7832"/>
-          <w:lang w:val="en-US"/>
-        </w:rPr>
-        <w:t xml:space="preserve">for </w:t>
-      </w:r>
-      <w:r>
-        <w:rPr>
-          <w:color w:val="A9B7C6"/>
-          <w:lang w:val="en-US"/>
-        </w:rPr>
-        <w:t>(</w:t>
-      </w:r>
-      <w:r>
-        <w:rPr>
-          <w:color w:val="CC7832"/>
-          <w:lang w:val="en-US"/>
-        </w:rPr>
         <w:t xml:space="preserve">int </w:t>
       </w:r>
       <w:r>
@@ -1905,21 +1869,136 @@
           <w:lang w:val="en-US"/>
         </w:rPr>
         <w:br/>
-        <w:t xml:space="preserve">                    </w:t>
-      </w:r>
-      <w:r>
-        <w:rPr>
-          <w:color w:val="CC7832"/>
-          <w:lang w:val="en-US"/>
-        </w:rPr>
-        <w:t xml:space="preserve">double </w:t>
-      </w:r>
-      <w:r>
-        <w:rPr>
-          <w:color w:val="A9B7C6"/>
-          <w:lang w:val="en-US"/>
-        </w:rPr>
-        <w:t xml:space="preserve">sum = </w:t>
+        <w:t xml:space="preserve">            approximation[i] = </w:t>
+      </w:r>
+      <w:r>
+        <w:rPr>
+          <w:color w:val="9876AA"/>
+          <w:lang w:val="en-US"/>
+        </w:rPr>
+        <w:t>elements</w:t>
+      </w:r>
+      <w:r>
+        <w:rPr>
+          <w:color w:val="A9B7C6"/>
+          <w:lang w:val="en-US"/>
+        </w:rPr>
+        <w:t>[i][</w:t>
+      </w:r>
+      <w:r>
+        <w:rPr>
+          <w:color w:val="9876AA"/>
+          <w:lang w:val="en-US"/>
+        </w:rPr>
+        <w:t>size</w:t>
+      </w:r>
+      <w:r>
+        <w:rPr>
+          <w:color w:val="A9B7C6"/>
+          <w:lang w:val="en-US"/>
+        </w:rPr>
+        <w:t>]</w:t>
+      </w:r>
+      <w:r>
+        <w:rPr>
+          <w:color w:val="CC7832"/>
+          <w:lang w:val="en-US"/>
+        </w:rPr>
+        <w:t>;</w:t>
+      </w:r>
+      <w:r>
+        <w:rPr>
+          <w:color w:val="CC7832"/>
+          <w:lang w:val="en-US"/>
+        </w:rPr>
+        <w:br/>
+        <w:t xml:space="preserve">        </w:t>
+      </w:r>
+      <w:r>
+        <w:rPr>
+          <w:color w:val="A9B7C6"/>
+          <w:lang w:val="en-US"/>
+        </w:rPr>
+        <w:t>}</w:t>
+      </w:r>
+      <w:r>
+        <w:rPr>
+          <w:color w:val="A9B7C6"/>
+          <w:lang w:val="en-US"/>
+        </w:rPr>
+        <w:br/>
+      </w:r>
+      <w:r>
+        <w:rPr>
+          <w:color w:val="A9B7C6"/>
+          <w:lang w:val="en-US"/>
+        </w:rPr>
+        <w:br/>
+        <w:t xml:space="preserve">        </w:t>
+      </w:r>
+      <w:r>
+        <w:rPr>
+          <w:color w:val="CC7832"/>
+          <w:lang w:val="en-US"/>
+        </w:rPr>
+        <w:t>double</w:t>
+      </w:r>
+      <w:r>
+        <w:rPr>
+          <w:color w:val="A9B7C6"/>
+          <w:lang w:val="en-US"/>
+        </w:rPr>
+        <w:t xml:space="preserve">[] newApproximation = </w:t>
+      </w:r>
+      <w:r>
+        <w:rPr>
+          <w:color w:val="CC7832"/>
+          <w:lang w:val="en-US"/>
+        </w:rPr>
+        <w:t>new double</w:t>
+      </w:r>
+      <w:r>
+        <w:rPr>
+          <w:color w:val="A9B7C6"/>
+          <w:lang w:val="en-US"/>
+        </w:rPr>
+        <w:t>[</w:t>
+      </w:r>
+      <w:r>
+        <w:rPr>
+          <w:color w:val="9876AA"/>
+          <w:lang w:val="en-US"/>
+        </w:rPr>
+        <w:t>size</w:t>
+      </w:r>
+      <w:r>
+        <w:rPr>
+          <w:color w:val="A9B7C6"/>
+          <w:lang w:val="en-US"/>
+        </w:rPr>
+        <w:t>]</w:t>
+      </w:r>
+      <w:r>
+        <w:rPr>
+          <w:color w:val="CC7832"/>
+          <w:lang w:val="en-US"/>
+        </w:rPr>
+        <w:t>;</w:t>
+      </w:r>
+      <w:r>
+        <w:rPr>
+          <w:color w:val="CC7832"/>
+          <w:lang w:val="en-US"/>
+        </w:rPr>
+        <w:br/>
+        <w:t xml:space="preserve">        double </w:t>
+      </w:r>
+      <w:r>
+        <w:rPr>
+          <w:color w:val="A9B7C6"/>
+          <w:lang w:val="en-US"/>
+        </w:rPr>
+        <w:t xml:space="preserve">inaccuracy = </w:t>
       </w:r>
       <w:r>
         <w:rPr>
@@ -1941,28 +2020,21 @@
           <w:lang w:val="en-US"/>
         </w:rPr>
         <w:br/>
-        <w:t xml:space="preserve">                    for </w:t>
-      </w:r>
-      <w:r>
-        <w:rPr>
-          <w:color w:val="A9B7C6"/>
-          <w:lang w:val="en-US"/>
-        </w:rPr>
-        <w:t>(</w:t>
-      </w:r>
-      <w:r>
-        <w:rPr>
-          <w:color w:val="CC7832"/>
-          <w:lang w:val="en-US"/>
-        </w:rPr>
-        <w:t xml:space="preserve">int </w:t>
-      </w:r>
-      <w:r>
-        <w:rPr>
-          <w:color w:val="A9B7C6"/>
-          <w:lang w:val="en-US"/>
-        </w:rPr>
-        <w:t xml:space="preserve">j = </w:t>
+      </w:r>
+      <w:r>
+        <w:rPr>
+          <w:color w:val="CC7832"/>
+          <w:lang w:val="en-US"/>
+        </w:rPr>
+        <w:br/>
+        <w:t xml:space="preserve">        int </w:t>
+      </w:r>
+      <w:r>
+        <w:rPr>
+          <w:color w:val="A9B7C6"/>
+          <w:lang w:val="en-US"/>
+        </w:rPr>
+        <w:t xml:space="preserve">cnt = </w:t>
       </w:r>
       <w:r>
         <w:rPr>
@@ -1976,63 +2048,6 @@
           <w:color w:val="CC7832"/>
           <w:lang w:val="en-US"/>
         </w:rPr>
-        <w:t xml:space="preserve">; </w:t>
-      </w:r>
-      <w:r>
-        <w:rPr>
-          <w:color w:val="A9B7C6"/>
-          <w:lang w:val="en-US"/>
-        </w:rPr>
-        <w:t xml:space="preserve">j &lt; </w:t>
-      </w:r>
-      <w:r>
-        <w:rPr>
-          <w:color w:val="9876AA"/>
-          <w:lang w:val="en-US"/>
-        </w:rPr>
-        <w:t>size</w:t>
-      </w:r>
-      <w:r>
-        <w:rPr>
-          <w:color w:val="CC7832"/>
-          <w:lang w:val="en-US"/>
-        </w:rPr>
-        <w:t xml:space="preserve">; </w:t>
-      </w:r>
-      <w:r>
-        <w:rPr>
-          <w:color w:val="A9B7C6"/>
-          <w:lang w:val="en-US"/>
-        </w:rPr>
-        <w:t>j++) {</w:t>
-      </w:r>
-      <w:r>
-        <w:rPr>
-          <w:color w:val="A9B7C6"/>
-          <w:lang w:val="en-US"/>
-        </w:rPr>
-        <w:br/>
-        <w:t xml:space="preserve">                        sum += </w:t>
-      </w:r>
-      <w:r>
-        <w:rPr>
-          <w:color w:val="9876AA"/>
-          <w:lang w:val="en-US"/>
-        </w:rPr>
-        <w:t>elements</w:t>
-      </w:r>
-      <w:r>
-        <w:rPr>
-          <w:color w:val="A9B7C6"/>
-          <w:lang w:val="en-US"/>
-        </w:rPr>
-        <w:t>[i][j] * approximation[j]</w:t>
-      </w:r>
-      <w:r>
-        <w:rPr>
-          <w:color w:val="CC7832"/>
-          <w:lang w:val="en-US"/>
-        </w:rPr>
         <w:t>;</w:t>
       </w:r>
       <w:r>
@@ -2041,152 +2056,14 @@
           <w:lang w:val="en-US"/>
         </w:rPr>
         <w:br/>
-        <w:t xml:space="preserve">                    </w:t>
-      </w:r>
-      <w:r>
-        <w:rPr>
-          <w:color w:val="A9B7C6"/>
-          <w:lang w:val="en-US"/>
-        </w:rPr>
-        <w:t>}</w:t>
-      </w:r>
-      <w:r>
-        <w:rPr>
-          <w:color w:val="A9B7C6"/>
-          <w:lang w:val="en-US"/>
-        </w:rPr>
-        <w:br/>
-      </w:r>
-      <w:r>
-        <w:rPr>
-          <w:color w:val="A9B7C6"/>
-          <w:lang w:val="en-US"/>
-        </w:rPr>
-        <w:br/>
-        <w:t xml:space="preserve">                    sum += </w:t>
-      </w:r>
-      <w:r>
-        <w:rPr>
-          <w:color w:val="9876AA"/>
-          <w:lang w:val="en-US"/>
-        </w:rPr>
-        <w:t>elements</w:t>
-      </w:r>
-      <w:r>
-        <w:rPr>
-          <w:color w:val="A9B7C6"/>
-          <w:lang w:val="en-US"/>
-        </w:rPr>
-        <w:t>[i][</w:t>
-      </w:r>
-      <w:r>
-        <w:rPr>
-          <w:color w:val="9876AA"/>
-          <w:lang w:val="en-US"/>
-        </w:rPr>
-        <w:t>size</w:t>
-      </w:r>
-      <w:r>
-        <w:rPr>
-          <w:color w:val="A9B7C6"/>
-          <w:lang w:val="en-US"/>
-        </w:rPr>
-        <w:t>]</w:t>
-      </w:r>
-      <w:r>
-        <w:rPr>
-          <w:color w:val="CC7832"/>
-          <w:lang w:val="en-US"/>
-        </w:rPr>
-        <w:t>;</w:t>
-      </w:r>
-      <w:r>
-        <w:rPr>
-          <w:color w:val="CC7832"/>
-          <w:lang w:val="en-US"/>
-        </w:rPr>
-        <w:br/>
-        <w:t xml:space="preserve">                    </w:t>
-      </w:r>
-      <w:r>
-        <w:rPr>
-          <w:color w:val="A9B7C6"/>
-          <w:lang w:val="en-US"/>
-        </w:rPr>
-        <w:t>newApproximation[i] = sum</w:t>
-      </w:r>
-      <w:r>
-        <w:rPr>
-          <w:color w:val="CC7832"/>
-          <w:lang w:val="en-US"/>
-        </w:rPr>
-        <w:t>;</w:t>
-      </w:r>
-      <w:r>
-        <w:rPr>
-          <w:color w:val="CC7832"/>
-          <w:lang w:val="en-US"/>
-        </w:rPr>
-        <w:br/>
-        <w:t xml:space="preserve">                </w:t>
-      </w:r>
-      <w:r>
-        <w:rPr>
-          <w:color w:val="A9B7C6"/>
-          <w:lang w:val="en-US"/>
-        </w:rPr>
-        <w:t>}</w:t>
-      </w:r>
-      <w:r>
-        <w:rPr>
-          <w:color w:val="A9B7C6"/>
-          <w:lang w:val="en-US"/>
-        </w:rPr>
-        <w:br/>
-      </w:r>
-      <w:r>
-        <w:rPr>
-          <w:color w:val="A9B7C6"/>
-          <w:lang w:val="en-US"/>
-        </w:rPr>
-        <w:br/>
-        <w:t xml:space="preserve">                inaccuracy = countInaccuracy(approximation</w:t>
-      </w:r>
-      <w:r>
-        <w:rPr>
-          <w:color w:val="CC7832"/>
-          <w:lang w:val="en-US"/>
-        </w:rPr>
-        <w:t xml:space="preserve">, </w:t>
-      </w:r>
-      <w:r>
-        <w:rPr>
-          <w:color w:val="A9B7C6"/>
-          <w:lang w:val="en-US"/>
-        </w:rPr>
-        <w:t>newApproximation)</w:t>
-      </w:r>
-      <w:r>
-        <w:rPr>
-          <w:color w:val="CC7832"/>
-          <w:lang w:val="en-US"/>
-        </w:rPr>
-        <w:t>;</w:t>
-      </w:r>
-      <w:r>
-        <w:rPr>
-          <w:color w:val="CC7832"/>
-          <w:lang w:val="en-US"/>
-        </w:rPr>
-        <w:br/>
-      </w:r>
-      <w:r>
-        <w:rPr>
-          <w:color w:val="CC7832"/>
-          <w:lang w:val="en-US"/>
-        </w:rPr>
-        <w:br/>
-        <w:t xml:space="preserve">                </w:t>
+      </w:r>
+      <w:r>
+        <w:rPr>
+          <w:color w:val="CC7832"/>
+          <w:lang w:val="en-US"/>
+        </w:rPr>
+        <w:br/>
+        <w:t xml:space="preserve">        </w:t>
       </w:r>
       <w:r>
         <w:rPr>
@@ -2223,7 +2100,7 @@
           <w:color w:val="A9B7C6"/>
           <w:lang w:val="en-US"/>
         </w:rPr>
-        <w:t>newApproximation</w:t>
+        <w:t>approximation</w:t>
       </w:r>
       <w:r>
         <w:rPr>
@@ -2252,43 +2129,388 @@
           <w:lang w:val="en-US"/>
         </w:rPr>
         <w:br/>
-      </w:r>
-      <w:r>
-        <w:rPr>
-          <w:color w:val="CC7832"/>
-          <w:lang w:val="en-US"/>
-        </w:rPr>
-        <w:br/>
-        <w:t xml:space="preserve">                if </w:t>
-      </w:r>
-      <w:r>
-        <w:rPr>
-          <w:color w:val="A9B7C6"/>
-          <w:lang w:val="en-US"/>
-        </w:rPr>
-        <w:t xml:space="preserve">(inaccuracy &gt; </w:t>
+        <w:t xml:space="preserve">        while </w:t>
+      </w:r>
+      <w:r>
+        <w:rPr>
+          <w:color w:val="A9B7C6"/>
+          <w:lang w:val="en-US"/>
+        </w:rPr>
+        <w:t>(cnt &lt;= iterations) {</w:t>
+      </w:r>
+      <w:r>
+        <w:rPr>
+          <w:color w:val="A9B7C6"/>
+          <w:lang w:val="en-US"/>
+        </w:rPr>
+        <w:br/>
+        <w:t xml:space="preserve">            </w:t>
+      </w:r>
+      <w:r>
+        <w:rPr>
+          <w:color w:val="CC7832"/>
+          <w:lang w:val="en-US"/>
+        </w:rPr>
+        <w:t xml:space="preserve">for </w:t>
+      </w:r>
+      <w:r>
+        <w:rPr>
+          <w:color w:val="A9B7C6"/>
+          <w:lang w:val="en-US"/>
+        </w:rPr>
+        <w:t>(</w:t>
+      </w:r>
+      <w:r>
+        <w:rPr>
+          <w:color w:val="CC7832"/>
+          <w:lang w:val="en-US"/>
+        </w:rPr>
+        <w:t xml:space="preserve">int </w:t>
+      </w:r>
+      <w:r>
+        <w:rPr>
+          <w:color w:val="A9B7C6"/>
+          <w:lang w:val="en-US"/>
+        </w:rPr>
+        <w:t xml:space="preserve">i = </w:t>
+      </w:r>
+      <w:r>
+        <w:rPr>
+          <w:color w:val="6897BB"/>
+          <w:lang w:val="en-US"/>
+        </w:rPr>
+        <w:t>0</w:t>
+      </w:r>
+      <w:r>
+        <w:rPr>
+          <w:color w:val="CC7832"/>
+          <w:lang w:val="en-US"/>
+        </w:rPr>
+        <w:t xml:space="preserve">; </w:t>
+      </w:r>
+      <w:r>
+        <w:rPr>
+          <w:color w:val="A9B7C6"/>
+          <w:lang w:val="en-US"/>
+        </w:rPr>
+        <w:t xml:space="preserve">i &lt; </w:t>
       </w:r>
       <w:r>
         <w:rPr>
           <w:color w:val="9876AA"/>
           <w:lang w:val="en-US"/>
         </w:rPr>
-        <w:t>matrix</w:t>
-      </w:r>
-      <w:r>
-        <w:rPr>
-          <w:color w:val="A9B7C6"/>
-          <w:lang w:val="en-US"/>
-        </w:rPr>
-        <w:t>.accuracy()) {</w:t>
-      </w:r>
-      <w:r>
-        <w:rPr>
-          <w:color w:val="A9B7C6"/>
-          <w:lang w:val="en-US"/>
-        </w:rPr>
-        <w:br/>
-        <w:t xml:space="preserve">                    System.</w:t>
+        <w:t>size</w:t>
+      </w:r>
+      <w:r>
+        <w:rPr>
+          <w:color w:val="CC7832"/>
+          <w:lang w:val="en-US"/>
+        </w:rPr>
+        <w:t xml:space="preserve">; </w:t>
+      </w:r>
+      <w:r>
+        <w:rPr>
+          <w:color w:val="A9B7C6"/>
+          <w:lang w:val="en-US"/>
+        </w:rPr>
+        <w:t>i++) {</w:t>
+      </w:r>
+      <w:r>
+        <w:rPr>
+          <w:color w:val="A9B7C6"/>
+          <w:lang w:val="en-US"/>
+        </w:rPr>
+        <w:br/>
+        <w:t xml:space="preserve">                </w:t>
+      </w:r>
+      <w:r>
+        <w:rPr>
+          <w:color w:val="CC7832"/>
+          <w:lang w:val="en-US"/>
+        </w:rPr>
+        <w:t xml:space="preserve">double </w:t>
+      </w:r>
+      <w:r>
+        <w:rPr>
+          <w:color w:val="A9B7C6"/>
+          <w:lang w:val="en-US"/>
+        </w:rPr>
+        <w:t xml:space="preserve">sum = </w:t>
+      </w:r>
+      <w:r>
+        <w:rPr>
+          <w:color w:val="6897BB"/>
+          <w:lang w:val="en-US"/>
+        </w:rPr>
+        <w:t>0</w:t>
+      </w:r>
+      <w:r>
+        <w:rPr>
+          <w:color w:val="CC7832"/>
+          <w:lang w:val="en-US"/>
+        </w:rPr>
+        <w:t>;</w:t>
+      </w:r>
+      <w:r>
+        <w:rPr>
+          <w:color w:val="CC7832"/>
+          <w:lang w:val="en-US"/>
+        </w:rPr>
+        <w:br/>
+        <w:t xml:space="preserve">                for </w:t>
+      </w:r>
+      <w:r>
+        <w:rPr>
+          <w:color w:val="A9B7C6"/>
+          <w:lang w:val="en-US"/>
+        </w:rPr>
+        <w:t>(</w:t>
+      </w:r>
+      <w:r>
+        <w:rPr>
+          <w:color w:val="CC7832"/>
+          <w:lang w:val="en-US"/>
+        </w:rPr>
+        <w:t xml:space="preserve">int </w:t>
+      </w:r>
+      <w:r>
+        <w:rPr>
+          <w:color w:val="A9B7C6"/>
+          <w:lang w:val="en-US"/>
+        </w:rPr>
+        <w:t xml:space="preserve">j = </w:t>
+      </w:r>
+      <w:r>
+        <w:rPr>
+          <w:color w:val="6897BB"/>
+          <w:lang w:val="en-US"/>
+        </w:rPr>
+        <w:t>0</w:t>
+      </w:r>
+      <w:r>
+        <w:rPr>
+          <w:color w:val="CC7832"/>
+          <w:lang w:val="en-US"/>
+        </w:rPr>
+        <w:t xml:space="preserve">; </w:t>
+      </w:r>
+      <w:r>
+        <w:rPr>
+          <w:color w:val="A9B7C6"/>
+          <w:lang w:val="en-US"/>
+        </w:rPr>
+        <w:t xml:space="preserve">j &lt; </w:t>
+      </w:r>
+      <w:r>
+        <w:rPr>
+          <w:color w:val="9876AA"/>
+          <w:lang w:val="en-US"/>
+        </w:rPr>
+        <w:t>size</w:t>
+      </w:r>
+      <w:r>
+        <w:rPr>
+          <w:color w:val="CC7832"/>
+          <w:lang w:val="en-US"/>
+        </w:rPr>
+        <w:t xml:space="preserve">; </w:t>
+      </w:r>
+      <w:r>
+        <w:rPr>
+          <w:color w:val="A9B7C6"/>
+          <w:lang w:val="en-US"/>
+        </w:rPr>
+        <w:t>j++) {</w:t>
+      </w:r>
+      <w:r>
+        <w:rPr>
+          <w:color w:val="A9B7C6"/>
+          <w:lang w:val="en-US"/>
+        </w:rPr>
+        <w:br/>
+        <w:t xml:space="preserve">                    sum += </w:t>
+      </w:r>
+      <w:r>
+        <w:rPr>
+          <w:color w:val="9876AA"/>
+          <w:lang w:val="en-US"/>
+        </w:rPr>
+        <w:t>elements</w:t>
+      </w:r>
+      <w:r>
+        <w:rPr>
+          <w:color w:val="A9B7C6"/>
+          <w:lang w:val="en-US"/>
+        </w:rPr>
+        <w:t>[i][j] * approximation[j]</w:t>
+      </w:r>
+      <w:r>
+        <w:rPr>
+          <w:color w:val="CC7832"/>
+          <w:lang w:val="en-US"/>
+        </w:rPr>
+        <w:t>;</w:t>
+      </w:r>
+      <w:r>
+        <w:rPr>
+          <w:color w:val="CC7832"/>
+          <w:lang w:val="en-US"/>
+        </w:rPr>
+        <w:br/>
+        <w:t xml:space="preserve">                </w:t>
+      </w:r>
+      <w:r>
+        <w:rPr>
+          <w:color w:val="A9B7C6"/>
+          <w:lang w:val="en-US"/>
+        </w:rPr>
+        <w:t>}</w:t>
+      </w:r>
+      <w:r>
+        <w:rPr>
+          <w:color w:val="A9B7C6"/>
+          <w:lang w:val="en-US"/>
+        </w:rPr>
+        <w:br/>
+      </w:r>
+      <w:r>
+        <w:rPr>
+          <w:color w:val="A9B7C6"/>
+          <w:lang w:val="en-US"/>
+        </w:rPr>
+        <w:br/>
+        <w:t xml:space="preserve">                sum += </w:t>
+      </w:r>
+      <w:r>
+        <w:rPr>
+          <w:color w:val="9876AA"/>
+          <w:lang w:val="en-US"/>
+        </w:rPr>
+        <w:t>elements</w:t>
+      </w:r>
+      <w:r>
+        <w:rPr>
+          <w:color w:val="A9B7C6"/>
+          <w:lang w:val="en-US"/>
+        </w:rPr>
+        <w:t>[i][</w:t>
+      </w:r>
+      <w:r>
+        <w:rPr>
+          <w:color w:val="9876AA"/>
+          <w:lang w:val="en-US"/>
+        </w:rPr>
+        <w:t>size</w:t>
+      </w:r>
+      <w:r>
+        <w:rPr>
+          <w:color w:val="A9B7C6"/>
+          <w:lang w:val="en-US"/>
+        </w:rPr>
+        <w:t>]</w:t>
+      </w:r>
+      <w:r>
+        <w:rPr>
+          <w:color w:val="CC7832"/>
+          <w:lang w:val="en-US"/>
+        </w:rPr>
+        <w:t>;</w:t>
+      </w:r>
+      <w:r>
+        <w:rPr>
+          <w:color w:val="CC7832"/>
+          <w:lang w:val="en-US"/>
+        </w:rPr>
+        <w:br/>
+        <w:t xml:space="preserve">                </w:t>
+      </w:r>
+      <w:r>
+        <w:rPr>
+          <w:color w:val="A9B7C6"/>
+          <w:lang w:val="en-US"/>
+        </w:rPr>
+        <w:t>newApproximation[i] = sum</w:t>
+      </w:r>
+      <w:r>
+        <w:rPr>
+          <w:color w:val="CC7832"/>
+          <w:lang w:val="en-US"/>
+        </w:rPr>
+        <w:t>;</w:t>
+      </w:r>
+      <w:r>
+        <w:rPr>
+          <w:color w:val="CC7832"/>
+          <w:lang w:val="en-US"/>
+        </w:rPr>
+        <w:br/>
+        <w:t xml:space="preserve">            </w:t>
+      </w:r>
+      <w:r>
+        <w:rPr>
+          <w:color w:val="A9B7C6"/>
+          <w:lang w:val="en-US"/>
+        </w:rPr>
+        <w:t>}</w:t>
+      </w:r>
+      <w:r>
+        <w:rPr>
+          <w:color w:val="A9B7C6"/>
+          <w:lang w:val="en-US"/>
+        </w:rPr>
+        <w:br/>
+      </w:r>
+      <w:r>
+        <w:rPr>
+          <w:color w:val="A9B7C6"/>
+          <w:lang w:val="en-US"/>
+        </w:rPr>
+        <w:br/>
+        <w:t xml:space="preserve">            inaccuracy = countInaccuracy(approximation</w:t>
+      </w:r>
+      <w:r>
+        <w:rPr>
+          <w:color w:val="CC7832"/>
+          <w:lang w:val="en-US"/>
+        </w:rPr>
+        <w:t xml:space="preserve">, </w:t>
+      </w:r>
+      <w:r>
+        <w:rPr>
+          <w:color w:val="A9B7C6"/>
+          <w:lang w:val="en-US"/>
+        </w:rPr>
+        <w:t>newApproximation)</w:t>
+      </w:r>
+      <w:r>
+        <w:rPr>
+          <w:color w:val="CC7832"/>
+          <w:lang w:val="en-US"/>
+        </w:rPr>
+        <w:t>;</w:t>
+      </w:r>
+      <w:r>
+        <w:rPr>
+          <w:color w:val="CC7832"/>
+          <w:lang w:val="en-US"/>
+        </w:rPr>
+        <w:br/>
+      </w:r>
+      <w:r>
+        <w:rPr>
+          <w:color w:val="CC7832"/>
+          <w:lang w:val="en-US"/>
+        </w:rPr>
+        <w:br/>
+        <w:t xml:space="preserve">            </w:t>
+      </w:r>
+      <w:r>
+        <w:rPr>
+          <w:color w:val="A9B7C6"/>
+          <w:lang w:val="en-US"/>
+        </w:rPr>
+        <w:t>PrettyPrinter.</w:t>
       </w:r>
       <w:r>
         <w:rPr>
@@ -2297,14 +2519,14 @@
           <w:color w:val="A9B7C6"/>
           <w:lang w:val="en-US"/>
         </w:rPr>
-        <w:t>arraycopy</w:t>
-      </w:r>
-      <w:r>
-        <w:rPr>
-          <w:color w:val="A9B7C6"/>
-          <w:lang w:val="en-US"/>
-        </w:rPr>
-        <w:t>(newApproximation</w:t>
+        <w:t>printRow</w:t>
+      </w:r>
+      <w:r>
+        <w:rPr>
+          <w:color w:val="A9B7C6"/>
+          <w:lang w:val="en-US"/>
+        </w:rPr>
+        <w:t>(cnt++</w:t>
       </w:r>
       <w:r>
         <w:rPr>
@@ -2315,10 +2537,10 @@
       </w:r>
       <w:r>
         <w:rPr>
-          <w:color w:val="6897BB"/>
-          <w:lang w:val="en-US"/>
-        </w:rPr>
-        <w:t>0</w:t>
+          <w:color w:val="A9B7C6"/>
+          <w:lang w:val="en-US"/>
+        </w:rPr>
+        <w:t>newApproximation</w:t>
       </w:r>
       <w:r>
         <w:rPr>
@@ -2332,101 +2554,65 @@
           <w:color w:val="A9B7C6"/>
           <w:lang w:val="en-US"/>
         </w:rPr>
-        <w:t>approximation</w:t>
-      </w:r>
-      <w:r>
-        <w:rPr>
-          <w:color w:val="CC7832"/>
-          <w:lang w:val="en-US"/>
-        </w:rPr>
-        <w:t xml:space="preserve">, </w:t>
-      </w:r>
-      <w:r>
-        <w:rPr>
-          <w:color w:val="6897BB"/>
-          <w:lang w:val="en-US"/>
-        </w:rPr>
-        <w:t>0</w:t>
-      </w:r>
-      <w:r>
-        <w:rPr>
-          <w:color w:val="CC7832"/>
-          <w:lang w:val="en-US"/>
-        </w:rPr>
-        <w:t xml:space="preserve">, </w:t>
+        <w:t>inaccuracy)</w:t>
+      </w:r>
+      <w:r>
+        <w:rPr>
+          <w:color w:val="CC7832"/>
+          <w:lang w:val="en-US"/>
+        </w:rPr>
+        <w:t>;</w:t>
+      </w:r>
+      <w:r>
+        <w:rPr>
+          <w:color w:val="CC7832"/>
+          <w:lang w:val="en-US"/>
+        </w:rPr>
+        <w:br/>
+      </w:r>
+      <w:r>
+        <w:rPr>
+          <w:color w:val="CC7832"/>
+          <w:lang w:val="en-US"/>
+        </w:rPr>
+        <w:br/>
+      </w:r>
+      <w:r>
+        <w:rPr>
+          <w:color w:val="CC7832"/>
+          <w:lang w:val="en-US"/>
+        </w:rPr>
+        <w:lastRenderedPageBreak/>
+        <w:t xml:space="preserve">            if </w:t>
+      </w:r>
+      <w:r>
+        <w:rPr>
+          <w:color w:val="A9B7C6"/>
+          <w:lang w:val="en-US"/>
+        </w:rPr>
+        <w:t xml:space="preserve">(inaccuracy &gt; </w:t>
       </w:r>
       <w:r>
         <w:rPr>
           <w:color w:val="9876AA"/>
           <w:lang w:val="en-US"/>
         </w:rPr>
-        <w:t>size</w:t>
-      </w:r>
-      <w:r>
-        <w:rPr>
-          <w:color w:val="A9B7C6"/>
-          <w:lang w:val="en-US"/>
-        </w:rPr>
-        <w:t>)</w:t>
-      </w:r>
-      <w:r>
-        <w:rPr>
-          <w:color w:val="CC7832"/>
-          <w:lang w:val="en-US"/>
-        </w:rPr>
-        <w:t>;</w:t>
-      </w:r>
-      <w:r>
-        <w:rPr>
-          <w:color w:val="CC7832"/>
-          <w:lang w:val="en-US"/>
-        </w:rPr>
-        <w:br/>
-        <w:t xml:space="preserve">                </w:t>
-      </w:r>
-      <w:r>
-        <w:rPr>
-          <w:color w:val="A9B7C6"/>
-          <w:lang w:val="en-US"/>
-        </w:rPr>
-        <w:t xml:space="preserve">} </w:t>
-      </w:r>
-      <w:r>
-        <w:rPr>
-          <w:color w:val="CC7832"/>
-          <w:lang w:val="en-US"/>
-        </w:rPr>
-        <w:t>else break;</w:t>
-      </w:r>
-      <w:r>
-        <w:rPr>
-          <w:color w:val="CC7832"/>
-          <w:lang w:val="en-US"/>
-        </w:rPr>
-        <w:br/>
-        <w:t xml:space="preserve">            </w:t>
-      </w:r>
-      <w:r>
-        <w:rPr>
-          <w:color w:val="A9B7C6"/>
-          <w:lang w:val="en-US"/>
-        </w:rPr>
-        <w:t>}</w:t>
-      </w:r>
-      <w:r>
-        <w:rPr>
-          <w:color w:val="A9B7C6"/>
-          <w:lang w:val="en-US"/>
-        </w:rPr>
-        <w:br/>
-      </w:r>
-      <w:r>
-        <w:rPr>
-          <w:color w:val="A9B7C6"/>
-          <w:lang w:val="en-US"/>
-        </w:rPr>
-        <w:br/>
-        <w:t xml:space="preserve">            PrettyPrinter.</w:t>
+        <w:t>matrix</w:t>
+      </w:r>
+      <w:r>
+        <w:rPr>
+          <w:color w:val="A9B7C6"/>
+          <w:lang w:val="en-US"/>
+        </w:rPr>
+        <w:t>.accuracy()) {</w:t>
+      </w:r>
+      <w:r>
+        <w:rPr>
+          <w:color w:val="A9B7C6"/>
+          <w:lang w:val="en-US"/>
+        </w:rPr>
+        <w:br/>
+        <w:t xml:space="preserve">                System.</w:t>
       </w:r>
       <w:r>
         <w:rPr>
@@ -2435,21 +2621,28 @@
           <w:color w:val="A9B7C6"/>
           <w:lang w:val="en-US"/>
         </w:rPr>
-        <w:t>printResult</w:t>
-      </w:r>
-      <w:r>
-        <w:rPr>
-          <w:color w:val="A9B7C6"/>
-          <w:lang w:val="en-US"/>
-        </w:rPr>
-        <w:t xml:space="preserve">(cnt - </w:t>
+        <w:t>arraycopy</w:t>
+      </w:r>
+      <w:r>
+        <w:rPr>
+          <w:color w:val="A9B7C6"/>
+          <w:lang w:val="en-US"/>
+        </w:rPr>
+        <w:t>(newApproximation</w:t>
+      </w:r>
+      <w:r>
+        <w:rPr>
+          <w:color w:val="CC7832"/>
+          <w:lang w:val="en-US"/>
+        </w:rPr>
+        <w:t xml:space="preserve">, </w:t>
       </w:r>
       <w:r>
         <w:rPr>
           <w:color w:val="6897BB"/>
           <w:lang w:val="en-US"/>
         </w:rPr>
-        <w:t>1</w:t>
+        <w:t>0</w:t>
       </w:r>
       <w:r>
         <w:rPr>
@@ -2474,11 +2667,31 @@
       </w:r>
       <w:r>
         <w:rPr>
-          <w:color w:val="A9B7C6"/>
-          <w:lang w:val="en-US"/>
-        </w:rPr>
-        <w:lastRenderedPageBreak/>
-        <w:t>newApproximation)</w:t>
+          <w:color w:val="6897BB"/>
+          <w:lang w:val="en-US"/>
+        </w:rPr>
+        <w:t>0</w:t>
+      </w:r>
+      <w:r>
+        <w:rPr>
+          <w:color w:val="CC7832"/>
+          <w:lang w:val="en-US"/>
+        </w:rPr>
+        <w:t xml:space="preserve">, </w:t>
+      </w:r>
+      <w:r>
+        <w:rPr>
+          <w:color w:val="9876AA"/>
+          <w:lang w:val="en-US"/>
+        </w:rPr>
+        <w:t>size</w:t>
+      </w:r>
+      <w:r>
+        <w:rPr>
+          <w:color w:val="A9B7C6"/>
+          <w:lang w:val="en-US"/>
+        </w:rPr>
+        <w:t>)</w:t>
       </w:r>
       <w:r>
         <w:rPr>
@@ -2493,21 +2706,21 @@
           <w:lang w:val="en-US"/>
         </w:rPr>
         <w:br/>
-        <w:t xml:space="preserve">            return </w:t>
-      </w:r>
-      <w:r>
-        <w:rPr>
-          <w:color w:val="A9B7C6"/>
-          <w:lang w:val="en-US"/>
-        </w:rPr>
-        <w:t>newApproximation</w:t>
-      </w:r>
-      <w:r>
-        <w:rPr>
-          <w:color w:val="CC7832"/>
-          <w:lang w:val="en-US"/>
-        </w:rPr>
-        <w:t>;</w:t>
+        <w:t xml:space="preserve">            </w:t>
+      </w:r>
+      <w:r>
+        <w:rPr>
+          <w:color w:val="A9B7C6"/>
+          <w:lang w:val="en-US"/>
+        </w:rPr>
+        <w:t xml:space="preserve">} </w:t>
+      </w:r>
+      <w:r>
+        <w:rPr>
+          <w:color w:val="CC7832"/>
+          <w:lang w:val="en-US"/>
+        </w:rPr>
+        <w:t>else break;</w:t>
       </w:r>
       <w:r>
         <w:rPr>
@@ -2522,40 +2735,18 @@
           <w:color w:val="A9B7C6"/>
           <w:lang w:val="en-US"/>
         </w:rPr>
-        <w:t xml:space="preserve">} </w:t>
-      </w:r>
-      <w:r>
-        <w:rPr>
-          <w:color w:val="CC7832"/>
-          <w:lang w:val="en-US"/>
-        </w:rPr>
-        <w:t xml:space="preserve">else </w:t>
-      </w:r>
-      <w:r>
-        <w:rPr>
-          <w:color w:val="A9B7C6"/>
-          <w:lang w:val="en-US"/>
-        </w:rPr>
-        <w:t>{</w:t>
-      </w:r>
-      <w:r>
-        <w:rPr>
-          <w:color w:val="A9B7C6"/>
-          <w:lang w:val="en-US"/>
-        </w:rPr>
-        <w:br/>
-        <w:t xml:space="preserve">            </w:t>
-      </w:r>
-      <w:r>
-        <w:rPr>
-          <w:color w:val="CC7832"/>
-          <w:lang w:val="en-US"/>
-        </w:rPr>
-        <w:t>return null;</w:t>
-      </w:r>
-      <w:r>
-        <w:rPr>
-          <w:color w:val="CC7832"/>
+        <w:t>}</w:t>
+      </w:r>
+      <w:r>
+        <w:rPr>
+          <w:color w:val="A9B7C6"/>
+          <w:lang w:val="en-US"/>
+        </w:rPr>
+        <w:br/>
+      </w:r>
+      <w:r>
+        <w:rPr>
+          <w:color w:val="A9B7C6"/>
           <w:lang w:val="en-US"/>
         </w:rPr>
         <w:br/>
@@ -2563,248 +2754,165 @@
       </w:r>
       <w:r>
         <w:rPr>
-          <w:color w:val="A9B7C6"/>
-          <w:lang w:val="en-US"/>
-        </w:rPr>
-        <w:t>}</w:t>
-      </w:r>
-      <w:r>
-        <w:rPr>
-          <w:color w:val="A9B7C6"/>
-          <w:lang w:val="en-US"/>
-        </w:rPr>
-        <w:br/>
-        <w:t xml:space="preserve">    }</w:t>
-      </w:r>
-      <w:r>
-        <w:rPr>
-          <w:color w:val="A9B7C6"/>
-          <w:lang w:val="en-US"/>
-        </w:rPr>
-        <w:br/>
-      </w:r>
-      <w:r>
-        <w:rPr>
-          <w:color w:val="A9B7C6"/>
-          <w:lang w:val="en-US"/>
-        </w:rPr>
-        <w:br/>
-        <w:t xml:space="preserve">    </w:t>
-      </w:r>
-      <w:r>
-        <w:rPr>
-          <w:color w:val="CC7832"/>
-          <w:lang w:val="en-US"/>
-        </w:rPr>
-        <w:t xml:space="preserve">private double </w:t>
-      </w:r>
-      <w:r>
-        <w:rPr>
-          <w:color w:val="FFC66D"/>
-          <w:lang w:val="en-US"/>
-        </w:rPr>
-        <w:t>countInaccuracy</w:t>
-      </w:r>
-      <w:r>
-        <w:rPr>
-          <w:color w:val="A9B7C6"/>
-          <w:lang w:val="en-US"/>
-        </w:rPr>
-        <w:t>(</w:t>
-      </w:r>
-      <w:r>
-        <w:rPr>
-          <w:color w:val="CC7832"/>
-          <w:lang w:val="en-US"/>
-        </w:rPr>
-        <w:t>double</w:t>
-      </w:r>
-      <w:r>
-        <w:rPr>
-          <w:color w:val="A9B7C6"/>
-          <w:lang w:val="en-US"/>
-        </w:rPr>
-        <w:t>[] approximation</w:t>
-      </w:r>
-      <w:r>
-        <w:rPr>
-          <w:color w:val="CC7832"/>
-          <w:lang w:val="en-US"/>
-        </w:rPr>
-        <w:t>, double</w:t>
-      </w:r>
-      <w:r>
-        <w:rPr>
-          <w:color w:val="A9B7C6"/>
-          <w:lang w:val="en-US"/>
-        </w:rPr>
-        <w:t>[] newApproximation) {</w:t>
-      </w:r>
-      <w:r>
-        <w:rPr>
-          <w:color w:val="A9B7C6"/>
-          <w:lang w:val="en-US"/>
-        </w:rPr>
-        <w:br/>
-        <w:t xml:space="preserve">        </w:t>
-      </w:r>
-      <w:r>
-        <w:rPr>
-          <w:color w:val="CC7832"/>
-          <w:lang w:val="en-US"/>
-        </w:rPr>
-        <w:t xml:space="preserve">double </w:t>
-      </w:r>
-      <w:r>
-        <w:rPr>
-          <w:color w:val="A9B7C6"/>
-          <w:lang w:val="en-US"/>
-        </w:rPr>
-        <w:t xml:space="preserve">inaccuracy = </w:t>
+          <w:color w:val="CC7832"/>
+          <w:lang w:val="en-US"/>
+        </w:rPr>
+        <w:t xml:space="preserve">if </w:t>
+      </w:r>
+      <w:r>
+        <w:rPr>
+          <w:color w:val="A9B7C6"/>
+          <w:lang w:val="en-US"/>
+        </w:rPr>
+        <w:t xml:space="preserve">(cnt == </w:t>
       </w:r>
       <w:r>
         <w:rPr>
           <w:color w:val="6897BB"/>
           <w:lang w:val="en-US"/>
         </w:rPr>
-        <w:t>0</w:t>
-      </w:r>
-      <w:r>
-        <w:rPr>
-          <w:color w:val="CC7832"/>
-          <w:lang w:val="en-US"/>
-        </w:rPr>
-        <w:t xml:space="preserve">, </w:t>
-      </w:r>
-      <w:r>
-        <w:rPr>
-          <w:color w:val="A9B7C6"/>
-          <w:lang w:val="en-US"/>
-        </w:rPr>
-        <w:t xml:space="preserve">diff = </w:t>
-      </w:r>
-      <w:r>
-        <w:rPr>
-          <w:color w:val="6897BB"/>
-          <w:lang w:val="en-US"/>
-        </w:rPr>
-        <w:t>0</w:t>
-      </w:r>
-      <w:r>
-        <w:rPr>
-          <w:color w:val="CC7832"/>
-          <w:lang w:val="en-US"/>
-        </w:rPr>
-        <w:t>;</w:t>
-      </w:r>
-      <w:r>
-        <w:rPr>
-          <w:color w:val="CC7832"/>
-          <w:lang w:val="en-US"/>
-        </w:rPr>
-        <w:br/>
-        <w:t xml:space="preserve">        for </w:t>
-      </w:r>
-      <w:r>
-        <w:rPr>
-          <w:color w:val="A9B7C6"/>
-          <w:lang w:val="en-US"/>
-        </w:rPr>
-        <w:t>(</w:t>
-      </w:r>
-      <w:r>
-        <w:rPr>
-          <w:color w:val="CC7832"/>
-          <w:lang w:val="en-US"/>
-        </w:rPr>
-        <w:t xml:space="preserve">int </w:t>
-      </w:r>
-      <w:r>
-        <w:rPr>
-          <w:color w:val="A9B7C6"/>
-          <w:lang w:val="en-US"/>
-        </w:rPr>
-        <w:t xml:space="preserve">i = </w:t>
-      </w:r>
-      <w:r>
-        <w:rPr>
-          <w:color w:val="6897BB"/>
-          <w:lang w:val="en-US"/>
-        </w:rPr>
-        <w:t>0</w:t>
-      </w:r>
-      <w:r>
-        <w:rPr>
-          <w:color w:val="CC7832"/>
-          <w:lang w:val="en-US"/>
-        </w:rPr>
-        <w:t xml:space="preserve">; </w:t>
-      </w:r>
-      <w:r>
-        <w:rPr>
-          <w:color w:val="A9B7C6"/>
-          <w:lang w:val="en-US"/>
-        </w:rPr>
-        <w:t xml:space="preserve">i &lt; </w:t>
-      </w:r>
-      <w:r>
-        <w:rPr>
-          <w:color w:val="9876AA"/>
-          <w:lang w:val="en-US"/>
-        </w:rPr>
-        <w:t>size</w:t>
-      </w:r>
-      <w:r>
-        <w:rPr>
-          <w:color w:val="CC7832"/>
-          <w:lang w:val="en-US"/>
-        </w:rPr>
-        <w:t xml:space="preserve">; </w:t>
-      </w:r>
-      <w:r>
-        <w:rPr>
-          <w:color w:val="A9B7C6"/>
-          <w:lang w:val="en-US"/>
-        </w:rPr>
-        <w:t>i++) {</w:t>
-      </w:r>
-      <w:r>
-        <w:rPr>
-          <w:color w:val="A9B7C6"/>
-          <w:lang w:val="en-US"/>
-        </w:rPr>
-        <w:br/>
-        <w:t xml:space="preserve">            inaccuracy = Math.</w:t>
+        <w:t>101</w:t>
+      </w:r>
+      <w:r>
+        <w:rPr>
+          <w:color w:val="A9B7C6"/>
+          <w:lang w:val="en-US"/>
+        </w:rPr>
+        <w:t>) {</w:t>
+      </w:r>
+      <w:r>
+        <w:rPr>
+          <w:color w:val="A9B7C6"/>
+          <w:lang w:val="en-US"/>
+        </w:rPr>
+        <w:br/>
+        <w:t xml:space="preserve">            System.</w:t>
       </w:r>
       <w:r>
         <w:rPr>
           <w:i/>
           <w:iCs/>
-          <w:color w:val="A9B7C6"/>
-          <w:lang w:val="en-US"/>
-        </w:rPr>
-        <w:t>max</w:t>
-      </w:r>
-      <w:r>
-        <w:rPr>
-          <w:color w:val="A9B7C6"/>
-          <w:lang w:val="en-US"/>
-        </w:rPr>
-        <w:t>(diff</w:t>
-      </w:r>
-      <w:r>
-        <w:rPr>
-          <w:color w:val="CC7832"/>
-          <w:lang w:val="en-US"/>
-        </w:rPr>
-        <w:t xml:space="preserve">, </w:t>
-      </w:r>
-      <w:r>
-        <w:rPr>
-          <w:color w:val="A9B7C6"/>
-          <w:lang w:val="en-US"/>
-        </w:rPr>
-        <w:t>Math.</w:t>
+          <w:color w:val="9876AA"/>
+          <w:lang w:val="en-US"/>
+        </w:rPr>
+        <w:t>out</w:t>
+      </w:r>
+      <w:r>
+        <w:rPr>
+          <w:color w:val="A9B7C6"/>
+          <w:lang w:val="en-US"/>
+        </w:rPr>
+        <w:t>.println(</w:t>
+      </w:r>
+      <w:r>
+        <w:rPr>
+          <w:color w:val="6A8759"/>
+          <w:lang w:val="en-US"/>
+        </w:rPr>
+        <w:t>"</w:t>
+      </w:r>
+      <w:r>
+        <w:rPr>
+          <w:color w:val="6A8759"/>
+        </w:rPr>
+        <w:t>Итерационный</w:t>
+      </w:r>
+      <w:r>
+        <w:rPr>
+          <w:color w:val="6A8759"/>
+          <w:lang w:val="en-US"/>
+        </w:rPr>
+        <w:t xml:space="preserve"> </w:t>
+      </w:r>
+      <w:r>
+        <w:rPr>
+          <w:color w:val="6A8759"/>
+        </w:rPr>
+        <w:t>процесс</w:t>
+      </w:r>
+      <w:r>
+        <w:rPr>
+          <w:color w:val="6A8759"/>
+          <w:lang w:val="en-US"/>
+        </w:rPr>
+        <w:t xml:space="preserve"> </w:t>
+      </w:r>
+      <w:r>
+        <w:rPr>
+          <w:color w:val="6A8759"/>
+        </w:rPr>
+        <w:t>не</w:t>
+      </w:r>
+      <w:r>
+        <w:rPr>
+          <w:color w:val="6A8759"/>
+          <w:lang w:val="en-US"/>
+        </w:rPr>
+        <w:t xml:space="preserve"> </w:t>
+      </w:r>
+      <w:r>
+        <w:rPr>
+          <w:color w:val="6A8759"/>
+        </w:rPr>
+        <w:t>сходится</w:t>
+      </w:r>
+      <w:r>
+        <w:rPr>
+          <w:color w:val="6A8759"/>
+          <w:lang w:val="en-US"/>
+        </w:rPr>
+        <w:t>"</w:t>
+      </w:r>
+      <w:r>
+        <w:rPr>
+          <w:color w:val="A9B7C6"/>
+          <w:lang w:val="en-US"/>
+        </w:rPr>
+        <w:t>)</w:t>
+      </w:r>
+      <w:r>
+        <w:rPr>
+          <w:color w:val="CC7832"/>
+          <w:lang w:val="en-US"/>
+        </w:rPr>
+        <w:t>;</w:t>
+      </w:r>
+      <w:r>
+        <w:rPr>
+          <w:color w:val="CC7832"/>
+          <w:lang w:val="en-US"/>
+        </w:rPr>
+        <w:br/>
+        <w:t xml:space="preserve">        </w:t>
+      </w:r>
+      <w:r>
+        <w:rPr>
+          <w:color w:val="A9B7C6"/>
+          <w:lang w:val="en-US"/>
+        </w:rPr>
+        <w:t xml:space="preserve">} </w:t>
+      </w:r>
+      <w:r>
+        <w:rPr>
+          <w:color w:val="CC7832"/>
+          <w:lang w:val="en-US"/>
+        </w:rPr>
+        <w:t xml:space="preserve">else </w:t>
+      </w:r>
+      <w:r>
+        <w:rPr>
+          <w:color w:val="A9B7C6"/>
+          <w:lang w:val="en-US"/>
+        </w:rPr>
+        <w:t>{</w:t>
+      </w:r>
+      <w:r>
+        <w:rPr>
+          <w:color w:val="A9B7C6"/>
+          <w:lang w:val="en-US"/>
+        </w:rPr>
+        <w:br/>
+        <w:t xml:space="preserve">            PrettyPrinter.</w:t>
       </w:r>
       <w:r>
         <w:rPr>
@@ -2813,14 +2921,49 @@
           <w:color w:val="A9B7C6"/>
           <w:lang w:val="en-US"/>
         </w:rPr>
-        <w:t>abs</w:t>
-      </w:r>
-      <w:r>
-        <w:rPr>
-          <w:color w:val="A9B7C6"/>
-          <w:lang w:val="en-US"/>
-        </w:rPr>
-        <w:t>(approximation[i] - newApproximation[i]))</w:t>
+        <w:t>printResult</w:t>
+      </w:r>
+      <w:r>
+        <w:rPr>
+          <w:color w:val="A9B7C6"/>
+          <w:lang w:val="en-US"/>
+        </w:rPr>
+        <w:t xml:space="preserve">(cnt - </w:t>
+      </w:r>
+      <w:r>
+        <w:rPr>
+          <w:color w:val="6897BB"/>
+          <w:lang w:val="en-US"/>
+        </w:rPr>
+        <w:t>1</w:t>
+      </w:r>
+      <w:r>
+        <w:rPr>
+          <w:color w:val="CC7832"/>
+          <w:lang w:val="en-US"/>
+        </w:rPr>
+        <w:t xml:space="preserve">, </w:t>
+      </w:r>
+      <w:r>
+        <w:rPr>
+          <w:color w:val="A9B7C6"/>
+          <w:lang w:val="en-US"/>
+        </w:rPr>
+        <w:t>approximation</w:t>
+      </w:r>
+      <w:r>
+        <w:rPr>
+          <w:color w:val="CC7832"/>
+          <w:lang w:val="en-US"/>
+        </w:rPr>
+        <w:t xml:space="preserve">, </w:t>
+      </w:r>
+      <w:r>
+        <w:rPr>
+          <w:color w:val="A9B7C6"/>
+          <w:lang w:val="en-US"/>
+        </w:rPr>
+        <w:t>newApproximation)</w:t>
       </w:r>
       <w:r>
         <w:rPr>
@@ -2835,14 +2978,272 @@
           <w:lang w:val="en-US"/>
         </w:rPr>
         <w:br/>
-        <w:t xml:space="preserve">            </w:t>
-      </w:r>
-      <w:r>
-        <w:rPr>
-          <w:color w:val="A9B7C6"/>
-          <w:lang w:val="en-US"/>
-        </w:rPr>
-        <w:t>diff = Math.</w:t>
+        <w:t xml:space="preserve">        </w:t>
+      </w:r>
+      <w:r>
+        <w:rPr>
+          <w:color w:val="A9B7C6"/>
+          <w:lang w:val="en-US"/>
+        </w:rPr>
+        <w:t>}</w:t>
+      </w:r>
+      <w:r>
+        <w:rPr>
+          <w:color w:val="A9B7C6"/>
+          <w:lang w:val="en-US"/>
+        </w:rPr>
+        <w:br/>
+      </w:r>
+      <w:r>
+        <w:rPr>
+          <w:color w:val="A9B7C6"/>
+          <w:lang w:val="en-US"/>
+        </w:rPr>
+        <w:br/>
+      </w:r>
+      <w:r>
+        <w:rPr>
+          <w:color w:val="A9B7C6"/>
+          <w:lang w:val="en-US"/>
+        </w:rPr>
+        <w:br/>
+        <w:t xml:space="preserve">        </w:t>
+      </w:r>
+      <w:r>
+        <w:rPr>
+          <w:color w:val="CC7832"/>
+          <w:lang w:val="en-US"/>
+        </w:rPr>
+        <w:t xml:space="preserve">return </w:t>
+      </w:r>
+      <w:r>
+        <w:rPr>
+          <w:color w:val="A9B7C6"/>
+          <w:lang w:val="en-US"/>
+        </w:rPr>
+        <w:t>newApproximation</w:t>
+      </w:r>
+      <w:r>
+        <w:rPr>
+          <w:color w:val="CC7832"/>
+          <w:lang w:val="en-US"/>
+        </w:rPr>
+        <w:t>;</w:t>
+      </w:r>
+      <w:r>
+        <w:rPr>
+          <w:color w:val="CC7832"/>
+          <w:lang w:val="en-US"/>
+        </w:rPr>
+        <w:br/>
+        <w:t xml:space="preserve">    </w:t>
+      </w:r>
+      <w:r>
+        <w:rPr>
+          <w:color w:val="A9B7C6"/>
+          <w:lang w:val="en-US"/>
+        </w:rPr>
+        <w:t>}</w:t>
+      </w:r>
+      <w:r>
+        <w:rPr>
+          <w:color w:val="A9B7C6"/>
+          <w:lang w:val="en-US"/>
+        </w:rPr>
+        <w:br/>
+      </w:r>
+      <w:r>
+        <w:rPr>
+          <w:color w:val="A9B7C6"/>
+          <w:lang w:val="en-US"/>
+        </w:rPr>
+        <w:br/>
+        <w:t xml:space="preserve">    </w:t>
+      </w:r>
+      <w:r>
+        <w:rPr>
+          <w:color w:val="CC7832"/>
+          <w:lang w:val="en-US"/>
+        </w:rPr>
+        <w:t xml:space="preserve">private double </w:t>
+      </w:r>
+      <w:r>
+        <w:rPr>
+          <w:color w:val="FFC66D"/>
+          <w:lang w:val="en-US"/>
+        </w:rPr>
+        <w:t>countInaccuracy</w:t>
+      </w:r>
+      <w:r>
+        <w:rPr>
+          <w:color w:val="A9B7C6"/>
+          <w:lang w:val="en-US"/>
+        </w:rPr>
+        <w:t>(</w:t>
+      </w:r>
+      <w:r>
+        <w:rPr>
+          <w:color w:val="CC7832"/>
+          <w:lang w:val="en-US"/>
+        </w:rPr>
+        <w:t>double</w:t>
+      </w:r>
+      <w:r>
+        <w:rPr>
+          <w:color w:val="A9B7C6"/>
+          <w:lang w:val="en-US"/>
+        </w:rPr>
+        <w:t>[] approximation</w:t>
+      </w:r>
+      <w:r>
+        <w:rPr>
+          <w:color w:val="CC7832"/>
+          <w:lang w:val="en-US"/>
+        </w:rPr>
+        <w:t>, double</w:t>
+      </w:r>
+      <w:r>
+        <w:rPr>
+          <w:color w:val="A9B7C6"/>
+          <w:lang w:val="en-US"/>
+        </w:rPr>
+        <w:t>[] newApproximation) {</w:t>
+      </w:r>
+      <w:r>
+        <w:rPr>
+          <w:color w:val="A9B7C6"/>
+          <w:lang w:val="en-US"/>
+        </w:rPr>
+        <w:br/>
+        <w:t xml:space="preserve">        </w:t>
+      </w:r>
+      <w:r>
+        <w:rPr>
+          <w:color w:val="CC7832"/>
+          <w:lang w:val="en-US"/>
+        </w:rPr>
+        <w:t xml:space="preserve">double </w:t>
+      </w:r>
+      <w:r>
+        <w:rPr>
+          <w:color w:val="A9B7C6"/>
+          <w:lang w:val="en-US"/>
+        </w:rPr>
+        <w:t xml:space="preserve">inaccuracy = </w:t>
+      </w:r>
+      <w:r>
+        <w:rPr>
+          <w:color w:val="6897BB"/>
+          <w:lang w:val="en-US"/>
+        </w:rPr>
+        <w:t>0</w:t>
+      </w:r>
+      <w:r>
+        <w:rPr>
+          <w:color w:val="CC7832"/>
+          <w:lang w:val="en-US"/>
+        </w:rPr>
+        <w:t xml:space="preserve">, </w:t>
+      </w:r>
+      <w:r>
+        <w:rPr>
+          <w:color w:val="A9B7C6"/>
+          <w:lang w:val="en-US"/>
+        </w:rPr>
+        <w:t xml:space="preserve">diff = </w:t>
+      </w:r>
+      <w:r>
+        <w:rPr>
+          <w:color w:val="6897BB"/>
+          <w:lang w:val="en-US"/>
+        </w:rPr>
+        <w:t>0</w:t>
+      </w:r>
+      <w:r>
+        <w:rPr>
+          <w:color w:val="CC7832"/>
+          <w:lang w:val="en-US"/>
+        </w:rPr>
+        <w:t>;</w:t>
+      </w:r>
+      <w:r>
+        <w:rPr>
+          <w:color w:val="CC7832"/>
+          <w:lang w:val="en-US"/>
+        </w:rPr>
+        <w:br/>
+        <w:t xml:space="preserve">        for </w:t>
+      </w:r>
+      <w:r>
+        <w:rPr>
+          <w:color w:val="A9B7C6"/>
+          <w:lang w:val="en-US"/>
+        </w:rPr>
+        <w:t>(</w:t>
+      </w:r>
+      <w:r>
+        <w:rPr>
+          <w:color w:val="CC7832"/>
+          <w:lang w:val="en-US"/>
+        </w:rPr>
+        <w:t xml:space="preserve">int </w:t>
+      </w:r>
+      <w:r>
+        <w:rPr>
+          <w:color w:val="A9B7C6"/>
+          <w:lang w:val="en-US"/>
+        </w:rPr>
+        <w:t xml:space="preserve">i = </w:t>
+      </w:r>
+      <w:r>
+        <w:rPr>
+          <w:color w:val="6897BB"/>
+          <w:lang w:val="en-US"/>
+        </w:rPr>
+        <w:t>0</w:t>
+      </w:r>
+      <w:r>
+        <w:rPr>
+          <w:color w:val="CC7832"/>
+          <w:lang w:val="en-US"/>
+        </w:rPr>
+        <w:t xml:space="preserve">; </w:t>
+      </w:r>
+      <w:r>
+        <w:rPr>
+          <w:color w:val="A9B7C6"/>
+          <w:lang w:val="en-US"/>
+        </w:rPr>
+        <w:t xml:space="preserve">i &lt; </w:t>
+      </w:r>
+      <w:r>
+        <w:rPr>
+          <w:color w:val="9876AA"/>
+          <w:lang w:val="en-US"/>
+        </w:rPr>
+        <w:t>size</w:t>
+      </w:r>
+      <w:r>
+        <w:rPr>
+          <w:color w:val="CC7832"/>
+          <w:lang w:val="en-US"/>
+        </w:rPr>
+        <w:t xml:space="preserve">; </w:t>
+      </w:r>
+      <w:r>
+        <w:rPr>
+          <w:color w:val="A9B7C6"/>
+          <w:lang w:val="en-US"/>
+        </w:rPr>
+        <w:t>i++) {</w:t>
+      </w:r>
+      <w:r>
+        <w:rPr>
+          <w:color w:val="A9B7C6"/>
+          <w:lang w:val="en-US"/>
+        </w:rPr>
+        <w:br/>
+        <w:t xml:space="preserve">            diff = Math.</w:t>
       </w:r>
       <w:r>
         <w:rPr>
@@ -2873,10 +3274,92 @@
           <w:lang w:val="en-US"/>
         </w:rPr>
         <w:br/>
+        <w:t xml:space="preserve">            if </w:t>
+      </w:r>
+      <w:r>
+        <w:rPr>
+          <w:color w:val="A9B7C6"/>
+          <w:lang w:val="en-US"/>
+        </w:rPr>
+        <w:t>(diff &gt; inaccuracy) {</w:t>
+      </w:r>
+      <w:r>
+        <w:rPr>
+          <w:color w:val="A9B7C6"/>
+          <w:lang w:val="en-US"/>
+        </w:rPr>
+        <w:br/>
+        <w:t xml:space="preserve">                inaccuracy = diff</w:t>
+      </w:r>
+      <w:r>
+        <w:rPr>
+          <w:color w:val="CC7832"/>
+          <w:lang w:val="en-US"/>
+        </w:rPr>
+        <w:t>;</w:t>
+      </w:r>
+      <w:r>
+        <w:rPr>
+          <w:color w:val="CC7832"/>
+          <w:lang w:val="en-US"/>
+        </w:rPr>
+        <w:br/>
+        <w:t xml:space="preserve">            </w:t>
+      </w:r>
+      <w:r>
+        <w:rPr>
+          <w:color w:val="A9B7C6"/>
+          <w:lang w:val="en-US"/>
+        </w:rPr>
+        <w:t>}</w:t>
+      </w:r>
+      <w:r>
+        <w:rPr>
+          <w:color w:val="A9B7C6"/>
+          <w:lang w:val="en-US"/>
+        </w:rPr>
+        <w:br/>
+        <w:t xml:space="preserve">        }</w:t>
+      </w:r>
+      <w:r>
+        <w:rPr>
+          <w:color w:val="A9B7C6"/>
+          <w:lang w:val="en-US"/>
+        </w:rPr>
+        <w:br/>
         <w:t xml:space="preserve">        </w:t>
       </w:r>
       <w:r>
         <w:rPr>
+          <w:color w:val="CC7832"/>
+          <w:lang w:val="en-US"/>
+        </w:rPr>
+        <w:t xml:space="preserve">return </w:t>
+      </w:r>
+      <w:r>
+        <w:rPr>
+          <w:color w:val="A9B7C6"/>
+          <w:lang w:val="en-US"/>
+        </w:rPr>
+        <w:t>inaccuracy</w:t>
+      </w:r>
+      <w:r>
+        <w:rPr>
+          <w:color w:val="CC7832"/>
+          <w:lang w:val="en-US"/>
+        </w:rPr>
+        <w:t>;</w:t>
+      </w:r>
+      <w:r>
+        <w:rPr>
+          <w:color w:val="CC7832"/>
+          <w:lang w:val="en-US"/>
+        </w:rPr>
+        <w:br/>
+        <w:t xml:space="preserve">    </w:t>
+      </w:r>
+      <w:r>
+        <w:rPr>
           <w:color w:val="A9B7C6"/>
           <w:lang w:val="en-US"/>
         </w:rPr>
@@ -2888,6 +3371,42 @@
           <w:lang w:val="en-US"/>
         </w:rPr>
         <w:br/>
+      </w:r>
+      <w:r>
+        <w:rPr>
+          <w:color w:val="A9B7C6"/>
+          <w:lang w:val="en-US"/>
+        </w:rPr>
+        <w:br/>
+        <w:t xml:space="preserve">    </w:t>
+      </w:r>
+      <w:r>
+        <w:rPr>
+          <w:color w:val="CC7832"/>
+          <w:lang w:val="en-US"/>
+        </w:rPr>
+        <w:t xml:space="preserve">private boolean </w:t>
+      </w:r>
+      <w:r>
+        <w:rPr>
+          <w:color w:val="FFC66D"/>
+          <w:lang w:val="en-US"/>
+        </w:rPr>
+        <w:t>checkAndMakeDiagonalDomination</w:t>
+      </w:r>
+      <w:r>
+        <w:rPr>
+          <w:color w:val="A9B7C6"/>
+          <w:lang w:val="en-US"/>
+        </w:rPr>
+        <w:t>() {</w:t>
+      </w:r>
+      <w:r>
+        <w:rPr>
+          <w:color w:val="A9B7C6"/>
+          <w:lang w:val="en-US"/>
+        </w:rPr>
+        <w:br/>
         <w:t xml:space="preserve">        </w:t>
       </w:r>
       <w:r>
@@ -2895,86 +3414,6 @@
           <w:color w:val="CC7832"/>
           <w:lang w:val="en-US"/>
         </w:rPr>
-        <w:t xml:space="preserve">return </w:t>
-      </w:r>
-      <w:r>
-        <w:rPr>
-          <w:color w:val="A9B7C6"/>
-          <w:lang w:val="en-US"/>
-        </w:rPr>
-        <w:t>inaccuracy</w:t>
-      </w:r>
-      <w:r>
-        <w:rPr>
-          <w:color w:val="CC7832"/>
-          <w:lang w:val="en-US"/>
-        </w:rPr>
-        <w:t>;</w:t>
-      </w:r>
-      <w:r>
-        <w:rPr>
-          <w:color w:val="CC7832"/>
-          <w:lang w:val="en-US"/>
-        </w:rPr>
-        <w:br/>
-        <w:t xml:space="preserve">    </w:t>
-      </w:r>
-      <w:r>
-        <w:rPr>
-          <w:color w:val="A9B7C6"/>
-          <w:lang w:val="en-US"/>
-        </w:rPr>
-        <w:t>}</w:t>
-      </w:r>
-      <w:r>
-        <w:rPr>
-          <w:color w:val="A9B7C6"/>
-          <w:lang w:val="en-US"/>
-        </w:rPr>
-        <w:br/>
-      </w:r>
-      <w:r>
-        <w:rPr>
-          <w:color w:val="A9B7C6"/>
-          <w:lang w:val="en-US"/>
-        </w:rPr>
-        <w:br/>
-        <w:t xml:space="preserve">    </w:t>
-      </w:r>
-      <w:r>
-        <w:rPr>
-          <w:color w:val="CC7832"/>
-          <w:lang w:val="en-US"/>
-        </w:rPr>
-        <w:t xml:space="preserve">private boolean </w:t>
-      </w:r>
-      <w:r>
-        <w:rPr>
-          <w:color w:val="FFC66D"/>
-          <w:lang w:val="en-US"/>
-        </w:rPr>
-        <w:t>checkAndMakeDiagonalDomination</w:t>
-      </w:r>
-      <w:r>
-        <w:rPr>
-          <w:color w:val="A9B7C6"/>
-          <w:lang w:val="en-US"/>
-        </w:rPr>
-        <w:t>() {</w:t>
-      </w:r>
-      <w:r>
-        <w:rPr>
-          <w:color w:val="A9B7C6"/>
-          <w:lang w:val="en-US"/>
-        </w:rPr>
-        <w:br/>
-        <w:t xml:space="preserve">        </w:t>
-      </w:r>
-      <w:r>
-        <w:rPr>
-          <w:color w:val="CC7832"/>
-          <w:lang w:val="en-US"/>
-        </w:rPr>
         <w:t xml:space="preserve">int </w:t>
       </w:r>
       <w:r>
@@ -3011,35 +3450,6 @@
           <w:lang w:val="en-US"/>
         </w:rPr>
         <w:t>1</w:t>
-      </w:r>
-      <w:r>
-        <w:rPr>
-          <w:color w:val="CC7832"/>
-          <w:lang w:val="en-US"/>
-        </w:rPr>
-        <w:t>;</w:t>
-      </w:r>
-      <w:r>
-        <w:rPr>
-          <w:color w:val="CC7832"/>
-          <w:lang w:val="en-US"/>
-        </w:rPr>
-        <w:br/>
-        <w:t xml:space="preserve">        int </w:t>
-      </w:r>
-      <w:r>
-        <w:rPr>
-          <w:color w:val="A9B7C6"/>
-          <w:lang w:val="en-US"/>
-        </w:rPr>
-        <w:t xml:space="preserve">strict = </w:t>
-      </w:r>
-      <w:r>
-        <w:rPr>
-          <w:color w:val="6897BB"/>
-          <w:lang w:val="en-US"/>
-        </w:rPr>
-        <w:t>0</w:t>
       </w:r>
       <w:r>
         <w:rPr>
@@ -3328,11 +3738,18 @@
       </w:r>
       <w:r>
         <w:rPr>
-          <w:color w:val="CC7832"/>
-          <w:lang w:val="en-US"/>
-        </w:rPr>
-        <w:br/>
-        <w:t xml:space="preserve">                double </w:t>
+          <w:color w:val="808080"/>
+          <w:lang w:val="en-US"/>
+        </w:rPr>
+        <w:br/>
+        <w:t xml:space="preserve">                </w:t>
+      </w:r>
+      <w:r>
+        <w:rPr>
+          <w:color w:val="CC7832"/>
+          <w:lang w:val="en-US"/>
+        </w:rPr>
+        <w:t xml:space="preserve">double </w:t>
       </w:r>
       <w:r>
         <w:rPr>
@@ -3434,7 +3851,21 @@
           <w:lang w:val="en-US"/>
         </w:rPr>
         <w:br/>
-        <w:t xml:space="preserve">                    strict++</w:t>
+        <w:t xml:space="preserve">                    </w:t>
+      </w:r>
+      <w:r>
+        <w:rPr>
+          <w:color w:val="9876AA"/>
+          <w:lang w:val="en-US"/>
+        </w:rPr>
+        <w:t>strict</w:t>
+      </w:r>
+      <w:r>
+        <w:rPr>
+          <w:color w:val="A9B7C6"/>
+          <w:lang w:val="en-US"/>
+        </w:rPr>
+        <w:t>++</w:t>
       </w:r>
       <w:r>
         <w:rPr>
@@ -3784,10 +4215,17 @@
       </w:r>
       <w:r>
         <w:rPr>
-          <w:color w:val="A9B7C6"/>
-          <w:lang w:val="en-US"/>
-        </w:rPr>
-        <w:t xml:space="preserve">strict != </w:t>
+          <w:color w:val="9876AA"/>
+          <w:lang w:val="en-US"/>
+        </w:rPr>
+        <w:t xml:space="preserve">strict </w:t>
+      </w:r>
+      <w:r>
+        <w:rPr>
+          <w:color w:val="A9B7C6"/>
+          <w:lang w:val="en-US"/>
+        </w:rPr>
+        <w:t xml:space="preserve">!= </w:t>
       </w:r>
       <w:r>
         <w:rPr>
@@ -4062,6 +4500,13 @@
           <w:lang w:val="en-US"/>
         </w:rPr>
         <w:br/>
+      </w:r>
+      <w:r>
+        <w:rPr>
+          <w:color w:val="CC7832"/>
+          <w:lang w:val="en-US"/>
+        </w:rPr>
+        <w:lastRenderedPageBreak/>
         <w:t xml:space="preserve">            </w:t>
       </w:r>
       <w:r>
@@ -4129,6 +4574,13 @@
           <w:lang w:val="en-US"/>
         </w:rPr>
         <w:br/>
+      </w:r>
+      <w:r>
+        <w:rPr>
+          <w:color w:val="A9B7C6"/>
+          <w:lang w:val="en-US"/>
+        </w:rPr>
+        <w:br/>
         <w:t xml:space="preserve">    </w:t>
       </w:r>
       <w:r>
@@ -4380,13 +4832,6 @@
           <w:lang w:val="en-US"/>
         </w:rPr>
         <w:br/>
-      </w:r>
-      <w:r>
-        <w:rPr>
-          <w:color w:val="A9B7C6"/>
-          <w:lang w:val="en-US"/>
-        </w:rPr>
-        <w:lastRenderedPageBreak/>
         <w:t xml:space="preserve">    }</w:t>
       </w:r>
       <w:r>
@@ -4814,7 +5259,35 @@
           <w:sz w:val="24"/>
           <w:szCs w:val="24"/>
         </w:rPr>
-        <w:t>Полный код на</w:t>
+        <w:t>Полный</w:t>
+      </w:r>
+      <w:r>
+        <w:rPr>
+          <w:sz w:val="24"/>
+          <w:szCs w:val="24"/>
+        </w:rPr>
+        <w:t xml:space="preserve"> </w:t>
+      </w:r>
+      <w:r>
+        <w:rPr>
+          <w:sz w:val="24"/>
+          <w:szCs w:val="24"/>
+        </w:rPr>
+        <w:t>код</w:t>
+      </w:r>
+      <w:r>
+        <w:rPr>
+          <w:sz w:val="24"/>
+          <w:szCs w:val="24"/>
+        </w:rPr>
+        <w:t xml:space="preserve"> </w:t>
+      </w:r>
+      <w:r>
+        <w:rPr>
+          <w:sz w:val="24"/>
+          <w:szCs w:val="24"/>
+        </w:rPr>
+        <w:t>на</w:t>
       </w:r>
       <w:r>
         <w:rPr>
@@ -4844,8 +5317,85 @@
             <w:rStyle w:val="a4"/>
             <w:sz w:val="24"/>
             <w:szCs w:val="24"/>
+            <w:lang w:val="en-US"/>
           </w:rPr>
-          <w:t>https://github.com/Arden30/CompMathLab1</w:t>
+          <w:t>https</w:t>
+        </w:r>
+        <w:r>
+          <w:rPr>
+            <w:rStyle w:val="a4"/>
+            <w:sz w:val="24"/>
+            <w:szCs w:val="24"/>
+          </w:rPr>
+          <w:t>://</w:t>
+        </w:r>
+        <w:r>
+          <w:rPr>
+            <w:rStyle w:val="a4"/>
+            <w:sz w:val="24"/>
+            <w:szCs w:val="24"/>
+            <w:lang w:val="en-US"/>
+          </w:rPr>
+          <w:t>github</w:t>
+        </w:r>
+        <w:r>
+          <w:rPr>
+            <w:rStyle w:val="a4"/>
+            <w:sz w:val="24"/>
+            <w:szCs w:val="24"/>
+          </w:rPr>
+          <w:t>.</w:t>
+        </w:r>
+        <w:r>
+          <w:rPr>
+            <w:rStyle w:val="a4"/>
+            <w:sz w:val="24"/>
+            <w:szCs w:val="24"/>
+            <w:lang w:val="en-US"/>
+          </w:rPr>
+          <w:t>com</w:t>
+        </w:r>
+        <w:r>
+          <w:rPr>
+            <w:rStyle w:val="a4"/>
+            <w:sz w:val="24"/>
+            <w:szCs w:val="24"/>
+          </w:rPr>
+          <w:t>/</w:t>
+        </w:r>
+        <w:r>
+          <w:rPr>
+            <w:rStyle w:val="a4"/>
+            <w:sz w:val="24"/>
+            <w:szCs w:val="24"/>
+            <w:lang w:val="en-US"/>
+          </w:rPr>
+          <w:t>Arden</w:t>
+        </w:r>
+        <w:r>
+          <w:rPr>
+            <w:rStyle w:val="a4"/>
+            <w:sz w:val="24"/>
+            <w:szCs w:val="24"/>
+          </w:rPr>
+          <w:t>30/</w:t>
+        </w:r>
+        <w:r>
+          <w:rPr>
+            <w:rStyle w:val="a4"/>
+            <w:sz w:val="24"/>
+            <w:szCs w:val="24"/>
+            <w:lang w:val="en-US"/>
+          </w:rPr>
+          <w:t>CompMathLab</w:t>
+        </w:r>
+        <w:r>
+          <w:rPr>
+            <w:rStyle w:val="a4"/>
+            <w:sz w:val="24"/>
+            <w:szCs w:val="24"/>
+          </w:rPr>
+          <w:t>1</w:t>
         </w:r>
       </w:hyperlink>
     </w:p>
@@ -4856,6 +5406,7 @@
           <w:bCs/>
           <w:sz w:val="30"/>
           <w:szCs w:val="30"/>
+          <w:lang w:val="en-US"/>
         </w:rPr>
       </w:pPr>
       <w:r>
@@ -4865,7 +5416,93 @@
           <w:sz w:val="30"/>
           <w:szCs w:val="30"/>
         </w:rPr>
-        <w:t>Примеры и результаты работы программы:</w:t>
+        <w:t>Примеры</w:t>
+      </w:r>
+      <w:r>
+        <w:rPr>
+          <w:b/>
+          <w:bCs/>
+          <w:sz w:val="30"/>
+          <w:szCs w:val="30"/>
+          <w:lang w:val="en-US"/>
+        </w:rPr>
+        <w:t xml:space="preserve"> </w:t>
+      </w:r>
+      <w:r>
+        <w:rPr>
+          <w:b/>
+          <w:bCs/>
+          <w:sz w:val="30"/>
+          <w:szCs w:val="30"/>
+        </w:rPr>
+        <w:t>и</w:t>
+      </w:r>
+      <w:r>
+        <w:rPr>
+          <w:b/>
+          <w:bCs/>
+          <w:sz w:val="30"/>
+          <w:szCs w:val="30"/>
+          <w:lang w:val="en-US"/>
+        </w:rPr>
+        <w:t xml:space="preserve"> </w:t>
+      </w:r>
+      <w:r>
+        <w:rPr>
+          <w:b/>
+          <w:bCs/>
+          <w:sz w:val="30"/>
+          <w:szCs w:val="30"/>
+        </w:rPr>
+        <w:t>результаты</w:t>
+      </w:r>
+      <w:r>
+        <w:rPr>
+          <w:b/>
+          <w:bCs/>
+          <w:sz w:val="30"/>
+          <w:szCs w:val="30"/>
+          <w:lang w:val="en-US"/>
+        </w:rPr>
+        <w:t xml:space="preserve"> </w:t>
+      </w:r>
+      <w:r>
+        <w:rPr>
+          <w:b/>
+          <w:bCs/>
+          <w:sz w:val="30"/>
+          <w:szCs w:val="30"/>
+        </w:rPr>
+        <w:t>работы</w:t>
+      </w:r>
+      <w:r>
+        <w:rPr>
+          <w:b/>
+          <w:bCs/>
+          <w:sz w:val="30"/>
+          <w:szCs w:val="30"/>
+          <w:lang w:val="en-US"/>
+        </w:rPr>
+        <w:t xml:space="preserve"> </w:t>
+      </w:r>
+      <w:r>
+        <w:rPr>
+          <w:b/>
+          <w:bCs/>
+          <w:sz w:val="30"/>
+          <w:szCs w:val="30"/>
+        </w:rPr>
+        <w:t>программы</w:t>
+      </w:r>
+      <w:r>
+        <w:rPr>
+          <w:b/>
+          <w:bCs/>
+          <w:sz w:val="30"/>
+          <w:szCs w:val="30"/>
+          <w:lang w:val="en-US"/>
+        </w:rPr>
+        <w:t>:</w:t>
       </w:r>
     </w:p>
     <w:p>
@@ -4877,6 +5514,7 @@
           <w:iCs/>
           <w:sz w:val="26"/>
           <w:szCs w:val="26"/>
+          <w:lang w:val="en-US"/>
         </w:rPr>
       </w:pPr>
       <w:r>
@@ -4888,7 +5526,157 @@
           <w:sz w:val="26"/>
           <w:szCs w:val="26"/>
         </w:rPr>
-        <w:t>Первый пример (возможность свести к диагональному преобладанию):</w:t>
+        <w:t>Первый</w:t>
+      </w:r>
+      <w:r>
+        <w:rPr>
+          <w:b/>
+          <w:bCs/>
+          <w:i/>
+          <w:iCs/>
+          <w:sz w:val="26"/>
+          <w:szCs w:val="26"/>
+          <w:lang w:val="en-US"/>
+        </w:rPr>
+        <w:t xml:space="preserve"> </w:t>
+      </w:r>
+      <w:r>
+        <w:rPr>
+          <w:b/>
+          <w:bCs/>
+          <w:i/>
+          <w:iCs/>
+          <w:sz w:val="26"/>
+          <w:szCs w:val="26"/>
+        </w:rPr>
+        <w:t>пример</w:t>
+      </w:r>
+      <w:r>
+        <w:rPr>
+          <w:b/>
+          <w:bCs/>
+          <w:i/>
+          <w:iCs/>
+          <w:sz w:val="26"/>
+          <w:szCs w:val="26"/>
+          <w:lang w:val="en-US"/>
+        </w:rPr>
+        <w:t xml:space="preserve"> (</w:t>
+      </w:r>
+      <w:r>
+        <w:rPr>
+          <w:b/>
+          <w:bCs/>
+          <w:i/>
+          <w:iCs/>
+          <w:sz w:val="26"/>
+          <w:szCs w:val="26"/>
+        </w:rPr>
+        <w:t>возможность</w:t>
+      </w:r>
+      <w:r>
+        <w:rPr>
+          <w:b/>
+          <w:bCs/>
+          <w:i/>
+          <w:iCs/>
+          <w:sz w:val="26"/>
+          <w:szCs w:val="26"/>
+          <w:lang w:val="en-US"/>
+        </w:rPr>
+        <w:t xml:space="preserve"> </w:t>
+      </w:r>
+      <w:r>
+        <w:rPr>
+          <w:b/>
+          <w:bCs/>
+          <w:i/>
+          <w:iCs/>
+          <w:sz w:val="26"/>
+          <w:szCs w:val="26"/>
+        </w:rPr>
+        <w:t>свести</w:t>
+      </w:r>
+      <w:r>
+        <w:rPr>
+          <w:b/>
+          <w:bCs/>
+          <w:i/>
+          <w:iCs/>
+          <w:sz w:val="26"/>
+          <w:szCs w:val="26"/>
+          <w:lang w:val="en-US"/>
+        </w:rPr>
+        <w:t xml:space="preserve"> </w:t>
+      </w:r>
+      <w:r>
+        <w:rPr>
+          <w:b/>
+          <w:bCs/>
+          <w:i/>
+          <w:iCs/>
+          <w:sz w:val="26"/>
+          <w:szCs w:val="26"/>
+        </w:rPr>
+        <w:t>к</w:t>
+      </w:r>
+      <w:r>
+        <w:rPr>
+          <w:b/>
+          <w:bCs/>
+          <w:i/>
+          <w:iCs/>
+          <w:sz w:val="26"/>
+          <w:szCs w:val="26"/>
+          <w:lang w:val="en-US"/>
+        </w:rPr>
+        <w:t xml:space="preserve"> </w:t>
+      </w:r>
+      <w:r>
+        <w:rPr>
+          <w:b/>
+          <w:bCs/>
+          <w:i/>
+          <w:iCs/>
+          <w:sz w:val="26"/>
+          <w:szCs w:val="26"/>
+        </w:rPr>
+        <w:t>диагональному</w:t>
+      </w:r>
+      <w:r>
+        <w:rPr>
+          <w:b/>
+          <w:bCs/>
+          <w:i/>
+          <w:iCs/>
+          <w:sz w:val="26"/>
+          <w:szCs w:val="26"/>
+          <w:lang w:val="en-US"/>
+        </w:rPr>
+        <w:t xml:space="preserve"> </w:t>
+      </w:r>
+      <w:r>
+        <w:rPr>
+          <w:b/>
+          <w:bCs/>
+          <w:i/>
+          <w:iCs/>
+          <w:sz w:val="26"/>
+          <w:szCs w:val="26"/>
+        </w:rPr>
+        <w:t>преобладанию</w:t>
+      </w:r>
+      <w:r>
+        <w:rPr>
+          <w:b/>
+          <w:bCs/>
+          <w:i/>
+          <w:iCs/>
+          <w:sz w:val="26"/>
+          <w:szCs w:val="26"/>
+          <w:lang w:val="en-US"/>
+        </w:rPr>
+        <w:t>):</w:t>
       </w:r>
     </w:p>
     <w:p>
@@ -4900,6 +5688,7 @@
           <w:iCs/>
           <w:sz w:val="26"/>
           <w:szCs w:val="26"/>
+          <w:lang w:val="en-US"/>
         </w:rPr>
       </w:pPr>
       <w:r>
@@ -4966,6 +5755,7 @@
           <w:sz w:val="26"/>
           <w:szCs w:val="26"/>
         </w:rPr>
+        <w:lastRenderedPageBreak/>
         <w:drawing>
           <wp:inline distT="0" distB="0" distL="0" distR="0" wp14:anchorId="39403806" wp14:editId="0CC9CF71">
             <wp:extent cx="5457531" cy="1849901"/>
@@ -5002,61 +5792,202 @@
           </wp:inline>
         </w:drawing>
       </w:r>
+      <w:r>
+        <w:rPr>
+          <w:b/>
+          <w:bCs/>
+          <w:i/>
+          <w:iCs/>
+          <w:sz w:val="26"/>
+          <w:szCs w:val="26"/>
+        </w:rPr>
+        <w:t>Второй</w:t>
+      </w:r>
+      <w:r>
+        <w:rPr>
+          <w:b/>
+          <w:bCs/>
+          <w:i/>
+          <w:iCs/>
+          <w:sz w:val="26"/>
+          <w:szCs w:val="26"/>
+        </w:rPr>
+        <w:t xml:space="preserve"> </w:t>
+      </w:r>
+      <w:r>
+        <w:rPr>
+          <w:b/>
+          <w:bCs/>
+          <w:i/>
+          <w:iCs/>
+          <w:sz w:val="26"/>
+          <w:szCs w:val="26"/>
+        </w:rPr>
+        <w:t>пример</w:t>
+      </w:r>
+      <w:r>
+        <w:rPr>
+          <w:b/>
+          <w:bCs/>
+          <w:i/>
+          <w:iCs/>
+          <w:sz w:val="26"/>
+          <w:szCs w:val="26"/>
+        </w:rPr>
+        <w:t xml:space="preserve"> (</w:t>
+      </w:r>
+      <w:r>
+        <w:rPr>
+          <w:b/>
+          <w:bCs/>
+          <w:i/>
+          <w:iCs/>
+          <w:sz w:val="26"/>
+          <w:szCs w:val="26"/>
+        </w:rPr>
+        <w:t>нельзя</w:t>
+      </w:r>
+      <w:r>
+        <w:rPr>
+          <w:b/>
+          <w:bCs/>
+          <w:i/>
+          <w:iCs/>
+          <w:sz w:val="26"/>
+          <w:szCs w:val="26"/>
+        </w:rPr>
+        <w:t xml:space="preserve"> </w:t>
+      </w:r>
+      <w:r>
+        <w:rPr>
+          <w:b/>
+          <w:bCs/>
+          <w:i/>
+          <w:iCs/>
+          <w:sz w:val="26"/>
+          <w:szCs w:val="26"/>
+        </w:rPr>
+        <w:t>свести</w:t>
+      </w:r>
+      <w:r>
+        <w:rPr>
+          <w:b/>
+          <w:bCs/>
+          <w:i/>
+          <w:iCs/>
+          <w:sz w:val="26"/>
+          <w:szCs w:val="26"/>
+        </w:rPr>
+        <w:t xml:space="preserve"> </w:t>
+      </w:r>
+      <w:r>
+        <w:rPr>
+          <w:b/>
+          <w:bCs/>
+          <w:i/>
+          <w:iCs/>
+          <w:sz w:val="26"/>
+          <w:szCs w:val="26"/>
+        </w:rPr>
+        <w:t>к</w:t>
+      </w:r>
+      <w:r>
+        <w:rPr>
+          <w:b/>
+          <w:bCs/>
+          <w:i/>
+          <w:iCs/>
+          <w:sz w:val="26"/>
+          <w:szCs w:val="26"/>
+        </w:rPr>
+        <w:t xml:space="preserve"> </w:t>
+      </w:r>
+      <w:r>
+        <w:rPr>
+          <w:b/>
+          <w:bCs/>
+          <w:i/>
+          <w:iCs/>
+          <w:sz w:val="26"/>
+          <w:szCs w:val="26"/>
+        </w:rPr>
+        <w:t>диагональному</w:t>
+      </w:r>
+      <w:r>
+        <w:rPr>
+          <w:b/>
+          <w:bCs/>
+          <w:i/>
+          <w:iCs/>
+          <w:sz w:val="26"/>
+          <w:szCs w:val="26"/>
+        </w:rPr>
+        <w:t xml:space="preserve"> </w:t>
+      </w:r>
+      <w:r>
+        <w:rPr>
+          <w:b/>
+          <w:bCs/>
+          <w:i/>
+          <w:iCs/>
+          <w:sz w:val="26"/>
+          <w:szCs w:val="26"/>
+        </w:rPr>
+        <w:t>преобладанию</w:t>
+      </w:r>
+      <w:r>
+        <w:rPr>
+          <w:b/>
+          <w:bCs/>
+          <w:i/>
+          <w:iCs/>
+          <w:sz w:val="26"/>
+          <w:szCs w:val="26"/>
+        </w:rPr>
+        <w:t xml:space="preserve">, </w:t>
+      </w:r>
+      <w:r>
+        <w:rPr>
+          <w:b/>
+          <w:bCs/>
+          <w:i/>
+          <w:iCs/>
+          <w:sz w:val="26"/>
+          <w:szCs w:val="26"/>
+        </w:rPr>
+        <w:t>но есть сходимость</w:t>
+      </w:r>
+      <w:r>
+        <w:rPr>
+          <w:b/>
+          <w:bCs/>
+          <w:i/>
+          <w:iCs/>
+          <w:sz w:val="26"/>
+          <w:szCs w:val="26"/>
+        </w:rPr>
+        <w:t>):</w:t>
+      </w:r>
     </w:p>
     <w:p>
       <w:pPr>
         <w:rPr>
-          <w:b/>
-          <w:bCs/>
-          <w:i/>
-          <w:iCs/>
-          <w:sz w:val="26"/>
-          <w:szCs w:val="26"/>
+          <w:sz w:val="26"/>
+          <w:szCs w:val="26"/>
+          <w:lang w:val="en-US"/>
         </w:rPr>
       </w:pPr>
-    </w:p>
-    <w:p>
-      <w:pPr>
-        <w:rPr>
-          <w:b/>
-          <w:bCs/>
-          <w:i/>
-          <w:iCs/>
-          <w:sz w:val="26"/>
-          <w:szCs w:val="26"/>
-        </w:rPr>
-      </w:pPr>
-      <w:r>
-        <w:rPr>
-          <w:b/>
-          <w:bCs/>
-          <w:i/>
-          <w:iCs/>
-          <w:sz w:val="26"/>
-          <w:szCs w:val="26"/>
-        </w:rPr>
-        <w:lastRenderedPageBreak/>
-        <w:t>Второй пример (нельзя свести к диагональному преобладанию):</w:t>
-      </w:r>
-    </w:p>
-    <w:p>
-      <w:pPr>
-        <w:rPr>
-          <w:sz w:val="26"/>
-          <w:szCs w:val="26"/>
-        </w:rPr>
-      </w:pPr>
-      <w:r>
-        <w:rPr>
-          <w:noProof/>
-          <w:sz w:val="26"/>
-          <w:szCs w:val="26"/>
+      <w:r>
+        <w:rPr>
+          <w:sz w:val="26"/>
+          <w:szCs w:val="26"/>
+          <w:lang w:val="en-US"/>
         </w:rPr>
         <w:drawing>
-          <wp:inline distT="0" distB="0" distL="0" distR="0" wp14:anchorId="3DBEBFDC" wp14:editId="39700FCA">
-            <wp:extent cx="3807824" cy="2497016"/>
-            <wp:effectExtent l="0" t="0" r="2540" b="0"/>
-            <wp:docPr id="6" name="Рисунок 6"/>
+          <wp:inline distT="0" distB="0" distL="0" distR="0" wp14:anchorId="41342598" wp14:editId="1DB4FF5A">
+            <wp:extent cx="5940425" cy="3674745"/>
+            <wp:effectExtent l="0" t="0" r="3175" b="1905"/>
+            <wp:docPr id="13" name="Рисунок 13" descr="Изображение выглядит как текст, снимок экрана, Шрифт&#10;&#10;Автоматически созданное описание"/>
             <wp:cNvGraphicFramePr>
               <a:graphicFrameLocks xmlns:a="http://schemas.openxmlformats.org/drawingml/2006/main" noChangeAspect="1"/>
             </wp:cNvGraphicFramePr>
@@ -5064,7 +5995,7 @@
               <a:graphicData uri="http://schemas.openxmlformats.org/drawingml/2006/picture">
                 <pic:pic xmlns:pic="http://schemas.openxmlformats.org/drawingml/2006/picture">
                   <pic:nvPicPr>
-                    <pic:cNvPr id="1" name=""/>
+                    <pic:cNvPr id="13" name="Рисунок 13" descr="Изображение выглядит как текст, снимок экрана, Шрифт&#10;&#10;Автоматически созданное описание"/>
                     <pic:cNvPicPr/>
                   </pic:nvPicPr>
                   <pic:blipFill>
@@ -5076,7 +6007,7 @@
                   <pic:spPr>
                     <a:xfrm>
                       <a:off x="0" y="0"/>
-                      <a:ext cx="3829370" cy="2511145"/>
+                      <a:ext cx="5940425" cy="3674745"/>
                     </a:xfrm>
                     <a:prstGeom prst="rect">
                       <a:avLst/>
@@ -5092,76 +6023,22 @@
     <w:p>
       <w:pPr>
         <w:rPr>
-          <w:b/>
-          <w:bCs/>
-          <w:i/>
-          <w:iCs/>
-          <w:sz w:val="26"/>
-          <w:szCs w:val="26"/>
+          <w:sz w:val="26"/>
+          <w:szCs w:val="26"/>
+          <w:lang w:val="en-US"/>
         </w:rPr>
       </w:pPr>
       <w:r>
         <w:rPr>
-          <w:b/>
-          <w:bCs/>
-          <w:i/>
-          <w:iCs/>
-          <w:sz w:val="26"/>
-          <w:szCs w:val="26"/>
-        </w:rPr>
-        <w:t>Третий</w:t>
-      </w:r>
-      <w:r>
-        <w:rPr>
-          <w:b/>
-          <w:bCs/>
-          <w:i/>
-          <w:iCs/>
-          <w:sz w:val="26"/>
-          <w:szCs w:val="26"/>
-        </w:rPr>
-        <w:t xml:space="preserve"> пример (</w:t>
-      </w:r>
-      <w:r>
-        <w:rPr>
-          <w:b/>
-          <w:bCs/>
-          <w:i/>
-          <w:iCs/>
-          <w:sz w:val="26"/>
-          <w:szCs w:val="26"/>
-        </w:rPr>
-        <w:t>чтение из файла</w:t>
-      </w:r>
-      <w:r>
-        <w:rPr>
-          <w:b/>
-          <w:bCs/>
-          <w:i/>
-          <w:iCs/>
-          <w:sz w:val="26"/>
-          <w:szCs w:val="26"/>
-        </w:rPr>
-        <w:t>):</w:t>
-      </w:r>
-    </w:p>
-    <w:p>
-      <w:pPr>
-        <w:rPr>
-          <w:sz w:val="26"/>
-          <w:szCs w:val="26"/>
-        </w:rPr>
-      </w:pPr>
-      <w:r>
-        <w:rPr>
-          <w:sz w:val="26"/>
-          <w:szCs w:val="26"/>
+          <w:sz w:val="26"/>
+          <w:szCs w:val="26"/>
+          <w:lang w:val="en-US"/>
         </w:rPr>
         <w:drawing>
-          <wp:inline distT="0" distB="0" distL="0" distR="0" wp14:anchorId="6C1CBC31" wp14:editId="3CA59CDC">
-            <wp:extent cx="3814420" cy="3143250"/>
-            <wp:effectExtent l="0" t="0" r="0" b="0"/>
-            <wp:docPr id="2" name="Рисунок 2" descr="Изображение выглядит как текст, снимок экрана, программное обеспечение, Мультимедийное программное обеспечение&#10;&#10;Автоматически созданное описание"/>
+          <wp:inline distT="0" distB="0" distL="0" distR="0" wp14:anchorId="4A4D54E9" wp14:editId="44C48E2B">
+            <wp:extent cx="5940425" cy="2066290"/>
+            <wp:effectExtent l="0" t="0" r="3175" b="0"/>
+            <wp:docPr id="9" name="Рисунок 9" descr="Изображение выглядит как текст, снимок экрана, Шрифт&#10;&#10;Автоматически созданное описание"/>
             <wp:cNvGraphicFramePr>
               <a:graphicFrameLocks xmlns:a="http://schemas.openxmlformats.org/drawingml/2006/main" noChangeAspect="1"/>
             </wp:cNvGraphicFramePr>
@@ -5169,7 +6046,7 @@
               <a:graphicData uri="http://schemas.openxmlformats.org/drawingml/2006/picture">
                 <pic:pic xmlns:pic="http://schemas.openxmlformats.org/drawingml/2006/picture">
                   <pic:nvPicPr>
-                    <pic:cNvPr id="2" name="Рисунок 2" descr="Изображение выглядит как текст, снимок экрана, программное обеспечение, Мультимедийное программное обеспечение&#10;&#10;Автоматически созданное описание"/>
+                    <pic:cNvPr id="9" name="Рисунок 9" descr="Изображение выглядит как текст, снимок экрана, Шрифт&#10;&#10;Автоматически созданное описание"/>
                     <pic:cNvPicPr/>
                   </pic:nvPicPr>
                   <pic:blipFill>
@@ -5181,7 +6058,7 @@
                   <pic:spPr>
                     <a:xfrm>
                       <a:off x="0" y="0"/>
-                      <a:ext cx="3836340" cy="3161313"/>
+                      <a:ext cx="5940425" cy="2066290"/>
                     </a:xfrm>
                     <a:prstGeom prst="rect">
                       <a:avLst/>
@@ -5197,20 +6074,231 @@
     <w:p>
       <w:pPr>
         <w:rPr>
-          <w:sz w:val="26"/>
-          <w:szCs w:val="26"/>
+          <w:b/>
+          <w:bCs/>
+          <w:sz w:val="30"/>
+          <w:szCs w:val="30"/>
         </w:rPr>
       </w:pPr>
-      <w:r>
-        <w:rPr>
-          <w:sz w:val="26"/>
-          <w:szCs w:val="26"/>
+    </w:p>
+    <w:p>
+      <w:pPr>
+        <w:rPr>
+          <w:b/>
+          <w:bCs/>
+          <w:sz w:val="30"/>
+          <w:szCs w:val="30"/>
+        </w:rPr>
+      </w:pPr>
+    </w:p>
+    <w:p>
+      <w:pPr>
+        <w:rPr>
+          <w:b/>
+          <w:bCs/>
+          <w:sz w:val="30"/>
+          <w:szCs w:val="30"/>
+        </w:rPr>
+      </w:pPr>
+      <w:r>
+        <w:rPr>
+          <w:b/>
+          <w:bCs/>
+          <w:i/>
+          <w:iCs/>
+          <w:sz w:val="26"/>
+          <w:szCs w:val="26"/>
+        </w:rPr>
+        <w:lastRenderedPageBreak/>
+        <w:t>Третий</w:t>
+      </w:r>
+      <w:r>
+        <w:rPr>
+          <w:b/>
+          <w:bCs/>
+          <w:i/>
+          <w:iCs/>
+          <w:sz w:val="26"/>
+          <w:szCs w:val="26"/>
+        </w:rPr>
+        <w:t xml:space="preserve"> </w:t>
+      </w:r>
+      <w:r>
+        <w:rPr>
+          <w:b/>
+          <w:bCs/>
+          <w:i/>
+          <w:iCs/>
+          <w:sz w:val="26"/>
+          <w:szCs w:val="26"/>
+        </w:rPr>
+        <w:t>пример</w:t>
+      </w:r>
+      <w:r>
+        <w:rPr>
+          <w:b/>
+          <w:bCs/>
+          <w:i/>
+          <w:iCs/>
+          <w:sz w:val="26"/>
+          <w:szCs w:val="26"/>
+        </w:rPr>
+        <w:t xml:space="preserve"> (</w:t>
+      </w:r>
+      <w:r>
+        <w:rPr>
+          <w:b/>
+          <w:bCs/>
+          <w:i/>
+          <w:iCs/>
+          <w:sz w:val="26"/>
+          <w:szCs w:val="26"/>
+        </w:rPr>
+        <w:t>нельзя</w:t>
+      </w:r>
+      <w:r>
+        <w:rPr>
+          <w:b/>
+          <w:bCs/>
+          <w:i/>
+          <w:iCs/>
+          <w:sz w:val="26"/>
+          <w:szCs w:val="26"/>
+        </w:rPr>
+        <w:t xml:space="preserve"> </w:t>
+      </w:r>
+      <w:r>
+        <w:rPr>
+          <w:b/>
+          <w:bCs/>
+          <w:i/>
+          <w:iCs/>
+          <w:sz w:val="26"/>
+          <w:szCs w:val="26"/>
+        </w:rPr>
+        <w:t>свести</w:t>
+      </w:r>
+      <w:r>
+        <w:rPr>
+          <w:b/>
+          <w:bCs/>
+          <w:i/>
+          <w:iCs/>
+          <w:sz w:val="26"/>
+          <w:szCs w:val="26"/>
+        </w:rPr>
+        <w:t xml:space="preserve"> </w:t>
+      </w:r>
+      <w:r>
+        <w:rPr>
+          <w:b/>
+          <w:bCs/>
+          <w:i/>
+          <w:iCs/>
+          <w:sz w:val="26"/>
+          <w:szCs w:val="26"/>
+        </w:rPr>
+        <w:t>к</w:t>
+      </w:r>
+      <w:r>
+        <w:rPr>
+          <w:b/>
+          <w:bCs/>
+          <w:i/>
+          <w:iCs/>
+          <w:sz w:val="26"/>
+          <w:szCs w:val="26"/>
+        </w:rPr>
+        <w:t xml:space="preserve"> </w:t>
+      </w:r>
+      <w:r>
+        <w:rPr>
+          <w:b/>
+          <w:bCs/>
+          <w:i/>
+          <w:iCs/>
+          <w:sz w:val="26"/>
+          <w:szCs w:val="26"/>
+        </w:rPr>
+        <w:t>диагональному</w:t>
+      </w:r>
+      <w:r>
+        <w:rPr>
+          <w:b/>
+          <w:bCs/>
+          <w:i/>
+          <w:iCs/>
+          <w:sz w:val="26"/>
+          <w:szCs w:val="26"/>
+        </w:rPr>
+        <w:t xml:space="preserve"> </w:t>
+      </w:r>
+      <w:r>
+        <w:rPr>
+          <w:b/>
+          <w:bCs/>
+          <w:i/>
+          <w:iCs/>
+          <w:sz w:val="26"/>
+          <w:szCs w:val="26"/>
+        </w:rPr>
+        <w:t>преобладанию</w:t>
+      </w:r>
+      <w:r>
+        <w:rPr>
+          <w:b/>
+          <w:bCs/>
+          <w:i/>
+          <w:iCs/>
+          <w:sz w:val="26"/>
+          <w:szCs w:val="26"/>
+        </w:rPr>
+        <w:t xml:space="preserve">, </w:t>
+      </w:r>
+      <w:r>
+        <w:rPr>
+          <w:b/>
+          <w:bCs/>
+          <w:i/>
+          <w:iCs/>
+          <w:sz w:val="26"/>
+          <w:szCs w:val="26"/>
+        </w:rPr>
+        <w:t>нет сходимости</w:t>
+      </w:r>
+      <w:r>
+        <w:rPr>
+          <w:b/>
+          <w:bCs/>
+          <w:i/>
+          <w:iCs/>
+          <w:sz w:val="26"/>
+          <w:szCs w:val="26"/>
+        </w:rPr>
+        <w:t>):</w:t>
+      </w:r>
+    </w:p>
+    <w:p>
+      <w:pPr>
+        <w:rPr>
+          <w:b/>
+          <w:bCs/>
+          <w:sz w:val="30"/>
+          <w:szCs w:val="30"/>
+        </w:rPr>
+      </w:pPr>
+      <w:r>
+        <w:rPr>
+          <w:b/>
+          <w:bCs/>
+          <w:sz w:val="30"/>
+          <w:szCs w:val="30"/>
         </w:rPr>
         <w:drawing>
-          <wp:inline distT="0" distB="0" distL="0" distR="0" wp14:anchorId="7576D1A8" wp14:editId="5017B50E">
-            <wp:extent cx="3816350" cy="2439527"/>
-            <wp:effectExtent l="0" t="0" r="0" b="0"/>
-            <wp:docPr id="10" name="Рисунок 10" descr="Изображение выглядит как текст, снимок экрана, меню, Шрифт&#10;&#10;Автоматически созданное описание"/>
+          <wp:inline distT="0" distB="0" distL="0" distR="0" wp14:anchorId="54F166D0" wp14:editId="1ABAA8F2">
+            <wp:extent cx="5940425" cy="4453890"/>
+            <wp:effectExtent l="0" t="0" r="3175" b="3810"/>
+            <wp:docPr id="10" name="Рисунок 10" descr="Изображение выглядит как текст, снимок экрана, Шрифт&#10;&#10;Автоматически созданное описание"/>
             <wp:cNvGraphicFramePr>
               <a:graphicFrameLocks xmlns:a="http://schemas.openxmlformats.org/drawingml/2006/main" noChangeAspect="1"/>
             </wp:cNvGraphicFramePr>
@@ -5218,7 +6306,7 @@
               <a:graphicData uri="http://schemas.openxmlformats.org/drawingml/2006/picture">
                 <pic:pic xmlns:pic="http://schemas.openxmlformats.org/drawingml/2006/picture">
                   <pic:nvPicPr>
-                    <pic:cNvPr id="10" name="Рисунок 10" descr="Изображение выглядит как текст, снимок экрана, меню, Шрифт&#10;&#10;Автоматически созданное описание"/>
+                    <pic:cNvPr id="10" name="Рисунок 10" descr="Изображение выглядит как текст, снимок экрана, Шрифт&#10;&#10;Автоматически созданное описание"/>
                     <pic:cNvPicPr/>
                   </pic:nvPicPr>
                   <pic:blipFill>
@@ -5230,7 +6318,7 @@
                   <pic:spPr>
                     <a:xfrm>
                       <a:off x="0" y="0"/>
-                      <a:ext cx="3832942" cy="2450133"/>
+                      <a:ext cx="5940425" cy="4453890"/>
                     </a:xfrm>
                     <a:prstGeom prst="rect">
                       <a:avLst/>
@@ -5250,6 +6338,7 @@
           <w:bCs/>
           <w:sz w:val="30"/>
           <w:szCs w:val="30"/>
+          <w:lang w:val="en-US"/>
         </w:rPr>
       </w:pPr>
       <w:r>
@@ -5258,24 +6347,398 @@
           <w:bCs/>
           <w:sz w:val="30"/>
           <w:szCs w:val="30"/>
-        </w:rPr>
-        <w:lastRenderedPageBreak/>
-        <w:t>Вывод:</w:t>
+          <w:lang w:val="en-US"/>
+        </w:rPr>
+        <w:t>… (</w:t>
+      </w:r>
+      <w:r>
+        <w:rPr>
+          <w:b/>
+          <w:bCs/>
+          <w:sz w:val="30"/>
+          <w:szCs w:val="30"/>
+        </w:rPr>
+        <w:t>итерации</w:t>
+      </w:r>
+      <w:r>
+        <w:rPr>
+          <w:b/>
+          <w:bCs/>
+          <w:sz w:val="30"/>
+          <w:szCs w:val="30"/>
+          <w:lang w:val="en-US"/>
+        </w:rPr>
+        <w:t>)</w:t>
       </w:r>
     </w:p>
     <w:p>
       <w:pPr>
         <w:rPr>
-          <w:sz w:val="26"/>
-          <w:szCs w:val="26"/>
+          <w:b/>
+          <w:bCs/>
+          <w:sz w:val="30"/>
+          <w:szCs w:val="30"/>
         </w:rPr>
       </w:pPr>
       <w:r>
         <w:rPr>
-          <w:sz w:val="26"/>
-          <w:szCs w:val="26"/>
-        </w:rPr>
-        <w:t xml:space="preserve">В ходе выполнения лабораторной работы я познакомился с решением СЛАУ методом простой итерации, реализовав его в программном виде на языке </w:t>
+          <w:b/>
+          <w:bCs/>
+          <w:sz w:val="30"/>
+          <w:szCs w:val="30"/>
+        </w:rPr>
+        <w:drawing>
+          <wp:inline distT="0" distB="0" distL="0" distR="0" wp14:anchorId="62BC3BFD" wp14:editId="6C1563A9">
+            <wp:extent cx="5448028" cy="3784210"/>
+            <wp:effectExtent l="0" t="0" r="635" b="6985"/>
+            <wp:docPr id="11" name="Рисунок 11" descr="Изображение выглядит как текст, меню, снимок экрана, Шрифт&#10;&#10;Автоматически созданное описание"/>
+            <wp:cNvGraphicFramePr>
+              <a:graphicFrameLocks xmlns:a="http://schemas.openxmlformats.org/drawingml/2006/main" noChangeAspect="1"/>
+            </wp:cNvGraphicFramePr>
+            <a:graphic xmlns:a="http://schemas.openxmlformats.org/drawingml/2006/main">
+              <a:graphicData uri="http://schemas.openxmlformats.org/drawingml/2006/picture">
+                <pic:pic xmlns:pic="http://schemas.openxmlformats.org/drawingml/2006/picture">
+                  <pic:nvPicPr>
+                    <pic:cNvPr id="11" name="Рисунок 11" descr="Изображение выглядит как текст, меню, снимок экрана, Шрифт&#10;&#10;Автоматически созданное описание"/>
+                    <pic:cNvPicPr/>
+                  </pic:nvPicPr>
+                  <pic:blipFill>
+                    <a:blip r:embed="rId15"/>
+                    <a:stretch>
+                      <a:fillRect/>
+                    </a:stretch>
+                  </pic:blipFill>
+                  <pic:spPr>
+                    <a:xfrm>
+                      <a:off x="0" y="0"/>
+                      <a:ext cx="5452812" cy="3787533"/>
+                    </a:xfrm>
+                    <a:prstGeom prst="rect">
+                      <a:avLst/>
+                    </a:prstGeom>
+                  </pic:spPr>
+                </pic:pic>
+              </a:graphicData>
+            </a:graphic>
+          </wp:inline>
+        </w:drawing>
+      </w:r>
+    </w:p>
+    <w:p>
+      <w:pPr>
+        <w:rPr>
+          <w:b/>
+          <w:bCs/>
+          <w:sz w:val="30"/>
+          <w:szCs w:val="30"/>
+        </w:rPr>
+      </w:pPr>
+      <w:r>
+        <w:rPr>
+          <w:b/>
+          <w:bCs/>
+          <w:sz w:val="30"/>
+          <w:szCs w:val="30"/>
+        </w:rPr>
+        <w:lastRenderedPageBreak/>
+        <w:t>Вывод</w:t>
+      </w:r>
+      <w:r>
+        <w:rPr>
+          <w:b/>
+          <w:bCs/>
+          <w:sz w:val="30"/>
+          <w:szCs w:val="30"/>
+        </w:rPr>
+        <w:t>:</w:t>
+      </w:r>
+    </w:p>
+    <w:p>
+      <w:pPr>
+        <w:rPr>
+          <w:sz w:val="26"/>
+          <w:szCs w:val="26"/>
+        </w:rPr>
+      </w:pPr>
+      <w:r>
+        <w:rPr>
+          <w:sz w:val="26"/>
+          <w:szCs w:val="26"/>
+        </w:rPr>
+        <w:t>В</w:t>
+      </w:r>
+      <w:r>
+        <w:rPr>
+          <w:sz w:val="26"/>
+          <w:szCs w:val="26"/>
+        </w:rPr>
+        <w:t xml:space="preserve"> </w:t>
+      </w:r>
+      <w:r>
+        <w:rPr>
+          <w:sz w:val="26"/>
+          <w:szCs w:val="26"/>
+        </w:rPr>
+        <w:t>ходе</w:t>
+      </w:r>
+      <w:r>
+        <w:rPr>
+          <w:sz w:val="26"/>
+          <w:szCs w:val="26"/>
+        </w:rPr>
+        <w:t xml:space="preserve"> </w:t>
+      </w:r>
+      <w:r>
+        <w:rPr>
+          <w:sz w:val="26"/>
+          <w:szCs w:val="26"/>
+        </w:rPr>
+        <w:t>выполнения</w:t>
+      </w:r>
+      <w:r>
+        <w:rPr>
+          <w:sz w:val="26"/>
+          <w:szCs w:val="26"/>
+        </w:rPr>
+        <w:t xml:space="preserve"> </w:t>
+      </w:r>
+      <w:r>
+        <w:rPr>
+          <w:sz w:val="26"/>
+          <w:szCs w:val="26"/>
+        </w:rPr>
+        <w:t>лабораторной</w:t>
+      </w:r>
+      <w:r>
+        <w:rPr>
+          <w:sz w:val="26"/>
+          <w:szCs w:val="26"/>
+        </w:rPr>
+        <w:t xml:space="preserve"> </w:t>
+      </w:r>
+      <w:r>
+        <w:rPr>
+          <w:sz w:val="26"/>
+          <w:szCs w:val="26"/>
+        </w:rPr>
+        <w:t>работы</w:t>
+      </w:r>
+      <w:r>
+        <w:rPr>
+          <w:sz w:val="26"/>
+          <w:szCs w:val="26"/>
+        </w:rPr>
+        <w:t xml:space="preserve"> </w:t>
+      </w:r>
+      <w:r>
+        <w:rPr>
+          <w:sz w:val="26"/>
+          <w:szCs w:val="26"/>
+        </w:rPr>
+        <w:t>я</w:t>
+      </w:r>
+      <w:r>
+        <w:rPr>
+          <w:sz w:val="26"/>
+          <w:szCs w:val="26"/>
+        </w:rPr>
+        <w:t xml:space="preserve"> </w:t>
+      </w:r>
+      <w:r>
+        <w:rPr>
+          <w:sz w:val="26"/>
+          <w:szCs w:val="26"/>
+        </w:rPr>
+        <w:t>познакомился</w:t>
+      </w:r>
+      <w:r>
+        <w:rPr>
+          <w:sz w:val="26"/>
+          <w:szCs w:val="26"/>
+        </w:rPr>
+        <w:t xml:space="preserve"> </w:t>
+      </w:r>
+      <w:r>
+        <w:rPr>
+          <w:sz w:val="26"/>
+          <w:szCs w:val="26"/>
+        </w:rPr>
+        <w:t>с</w:t>
+      </w:r>
+      <w:r>
+        <w:rPr>
+          <w:sz w:val="26"/>
+          <w:szCs w:val="26"/>
+        </w:rPr>
+        <w:t xml:space="preserve"> </w:t>
+      </w:r>
+      <w:r>
+        <w:rPr>
+          <w:sz w:val="26"/>
+          <w:szCs w:val="26"/>
+        </w:rPr>
+        <w:t>решением</w:t>
+      </w:r>
+      <w:r>
+        <w:rPr>
+          <w:sz w:val="26"/>
+          <w:szCs w:val="26"/>
+        </w:rPr>
+        <w:t xml:space="preserve"> </w:t>
+      </w:r>
+      <w:r>
+        <w:rPr>
+          <w:sz w:val="26"/>
+          <w:szCs w:val="26"/>
+        </w:rPr>
+        <w:t>СЛАУ</w:t>
+      </w:r>
+      <w:r>
+        <w:rPr>
+          <w:sz w:val="26"/>
+          <w:szCs w:val="26"/>
+        </w:rPr>
+        <w:t xml:space="preserve"> </w:t>
+      </w:r>
+      <w:r>
+        <w:rPr>
+          <w:sz w:val="26"/>
+          <w:szCs w:val="26"/>
+        </w:rPr>
+        <w:t>методом</w:t>
+      </w:r>
+      <w:r>
+        <w:rPr>
+          <w:sz w:val="26"/>
+          <w:szCs w:val="26"/>
+        </w:rPr>
+        <w:t xml:space="preserve"> </w:t>
+      </w:r>
+      <w:r>
+        <w:rPr>
+          <w:sz w:val="26"/>
+          <w:szCs w:val="26"/>
+        </w:rPr>
+        <w:t>простой</w:t>
+      </w:r>
+      <w:r>
+        <w:rPr>
+          <w:sz w:val="26"/>
+          <w:szCs w:val="26"/>
+        </w:rPr>
+        <w:t xml:space="preserve"> </w:t>
+      </w:r>
+      <w:r>
+        <w:rPr>
+          <w:sz w:val="26"/>
+          <w:szCs w:val="26"/>
+        </w:rPr>
+        <w:t>итерации</w:t>
+      </w:r>
+      <w:r>
+        <w:rPr>
+          <w:sz w:val="26"/>
+          <w:szCs w:val="26"/>
+        </w:rPr>
+        <w:t xml:space="preserve">, </w:t>
+      </w:r>
+      <w:r>
+        <w:rPr>
+          <w:sz w:val="26"/>
+          <w:szCs w:val="26"/>
+        </w:rPr>
+        <w:t xml:space="preserve">научился исследовать итерационные методы на сходимость, </w:t>
+      </w:r>
+      <w:r>
+        <w:rPr>
+          <w:sz w:val="26"/>
+          <w:szCs w:val="26"/>
+        </w:rPr>
+        <w:t>реализова</w:t>
+      </w:r>
+      <w:r>
+        <w:rPr>
+          <w:sz w:val="26"/>
+          <w:szCs w:val="26"/>
+        </w:rPr>
+        <w:t>л</w:t>
+      </w:r>
+      <w:r>
+        <w:rPr>
+          <w:sz w:val="26"/>
+          <w:szCs w:val="26"/>
+        </w:rPr>
+        <w:t xml:space="preserve"> </w:t>
+      </w:r>
+      <w:r>
+        <w:rPr>
+          <w:sz w:val="26"/>
+          <w:szCs w:val="26"/>
+        </w:rPr>
+        <w:t>в</w:t>
+      </w:r>
+      <w:r>
+        <w:rPr>
+          <w:sz w:val="26"/>
+          <w:szCs w:val="26"/>
+        </w:rPr>
+        <w:t xml:space="preserve"> </w:t>
+      </w:r>
+      <w:r>
+        <w:rPr>
+          <w:sz w:val="26"/>
+          <w:szCs w:val="26"/>
+        </w:rPr>
+        <w:t>программном</w:t>
+      </w:r>
+      <w:r>
+        <w:rPr>
+          <w:sz w:val="26"/>
+          <w:szCs w:val="26"/>
+        </w:rPr>
+        <w:t xml:space="preserve"> </w:t>
+      </w:r>
+      <w:r>
+        <w:rPr>
+          <w:sz w:val="26"/>
+          <w:szCs w:val="26"/>
+        </w:rPr>
+        <w:t>виде</w:t>
+      </w:r>
+      <w:r>
+        <w:rPr>
+          <w:sz w:val="26"/>
+          <w:szCs w:val="26"/>
+        </w:rPr>
+        <w:t xml:space="preserve"> </w:t>
+      </w:r>
+      <w:r>
+        <w:rPr>
+          <w:sz w:val="26"/>
+          <w:szCs w:val="26"/>
+        </w:rPr>
+        <w:t>на</w:t>
+      </w:r>
+      <w:r>
+        <w:rPr>
+          <w:sz w:val="26"/>
+          <w:szCs w:val="26"/>
+        </w:rPr>
+        <w:t xml:space="preserve"> </w:t>
+      </w:r>
+      <w:r>
+        <w:rPr>
+          <w:sz w:val="26"/>
+          <w:szCs w:val="26"/>
+        </w:rPr>
+        <w:t>языке</w:t>
+      </w:r>
+      <w:r>
+        <w:rPr>
+          <w:sz w:val="26"/>
+          <w:szCs w:val="26"/>
+        </w:rPr>
+        <w:t xml:space="preserve"> </w:t>
       </w:r>
       <w:r>
         <w:rPr>
@@ -5821,7 +7284,6 @@
     <w:next w:val="a"/>
     <w:link w:val="30"/>
     <w:uiPriority w:val="9"/>
-    <w:semiHidden/>
     <w:unhideWhenUsed/>
     <w:qFormat/>
     <w:rsid w:val="004F3E74"/>
@@ -5870,7 +7332,6 @@
     <w:basedOn w:val="a0"/>
     <w:link w:val="3"/>
     <w:uiPriority w:val="9"/>
-    <w:semiHidden/>
     <w:rsid w:val="004F3E74"/>
     <w:rPr>
       <w:rFonts w:asciiTheme="majorHAnsi" w:eastAsiaTheme="majorEastAsia" w:hAnsiTheme="majorHAnsi" w:cstheme="majorBidi"/>

</xml_diff>